<commit_message>
cập nhật bản document
</commit_message>
<xml_diff>
--- a/ReactJs-Redux-QuanLyGhiChu.docx
+++ b/ReactJs-Redux-QuanLyGhiChu.docx
@@ -3093,7 +3093,24 @@
         </w:rPr>
       </w:pPr>
       <w:r>
-        <w:t>Chức năng HIỂN THỊ FORM SỬA khi click vào nút “Sửa”:</w:t>
+        <w:t xml:space="preserve">Chức năng </w:t>
+      </w:r>
+      <w:r>
+        <w:rPr>
+          <w:b/>
+          <w:u w:val="single"/>
+        </w:rPr>
+        <w:t>SỬ</w:t>
+      </w:r>
+      <w:r>
+        <w:rPr>
+          <w:b/>
+          <w:u w:val="single"/>
+        </w:rPr>
+        <w:t>A ghi chú</w:t>
+      </w:r>
+      <w:r>
+        <w:t>:</w:t>
       </w:r>
     </w:p>
     <w:p>
@@ -3108,15 +3125,332 @@
         </w:rPr>
       </w:pPr>
       <w:r>
+        <w:t xml:space="preserve">Gồm </w:t>
+      </w:r>
+      <w:r>
+        <w:t>6</w:t>
+      </w:r>
+      <w:r>
+        <w:t xml:space="preserve"> bước</w:t>
+      </w:r>
+      <w:r>
+        <w:t xml:space="preserve"> logic cần</w:t>
+      </w:r>
+      <w:r>
+        <w:t xml:space="preserve"> thực hiện:</w:t>
+      </w:r>
+    </w:p>
+    <w:p>
+      <w:pPr>
+        <w:pStyle w:val="ListParagraph"/>
+        <w:numPr>
+          <w:ilvl w:val="3"/>
+          <w:numId w:val="1"/>
+        </w:numPr>
+        <w:rPr>
+          <w:b/>
+        </w:rPr>
+      </w:pPr>
+      <w:r>
+        <w:t>1. Lấy dữ liệu từ phần tử cần sửa và hiện Form sửa khi Click vào nút “Sửa”</w:t>
+      </w:r>
+    </w:p>
+    <w:p>
+      <w:pPr>
+        <w:pStyle w:val="ListParagraph"/>
+        <w:numPr>
+          <w:ilvl w:val="3"/>
+          <w:numId w:val="1"/>
+        </w:numPr>
+        <w:rPr>
+          <w:b/>
+        </w:rPr>
+      </w:pPr>
+      <w:r>
+        <w:t>2. Đẩy dữ liệu vừa nhận được lên store,</w:t>
+      </w:r>
+      <w:r>
+        <w:t xml:space="preserve"> </w:t>
+      </w:r>
+      <w:r>
+        <w:t>, lưu tạm dữ liệu vừa nhận vào state ‘</w:t>
+      </w:r>
+      <w:r>
+        <w:rPr>
+          <w:color w:val="FF0000"/>
+        </w:rPr>
+        <w:t>editObject’</w:t>
+      </w:r>
+      <w:r>
+        <w:t>.</w:t>
+      </w:r>
+    </w:p>
+    <w:p>
+      <w:pPr>
+        <w:pStyle w:val="ListParagraph"/>
+        <w:numPr>
+          <w:ilvl w:val="3"/>
+          <w:numId w:val="1"/>
+        </w:numPr>
+        <w:rPr>
+          <w:b/>
+        </w:rPr>
+      </w:pPr>
+      <w:r>
+        <w:t xml:space="preserve">3. </w:t>
+      </w:r>
+      <w:r>
+        <w:t>Truyền state ‘editObject’ từ store về &lt;NoteForm&gt;</w:t>
+      </w:r>
+    </w:p>
+    <w:p>
+      <w:pPr>
+        <w:pStyle w:val="ListParagraph"/>
+        <w:numPr>
+          <w:ilvl w:val="3"/>
+          <w:numId w:val="1"/>
+        </w:numPr>
+        <w:rPr>
+          <w:b/>
+        </w:rPr>
+      </w:pPr>
+      <w:r>
+        <w:t>4. &lt;NoteForm&gt; nh</w:t>
+      </w:r>
+      <w:r>
+        <w:t>ậ</w:t>
+      </w:r>
+      <w:r>
+        <w:t>n dữ liệu</w:t>
+      </w:r>
+      <w:r>
+        <w:t xml:space="preserve"> note, điền các thông tin dữ liệu</w:t>
+      </w:r>
+      <w:r>
+        <w:t xml:space="preserve"> cần sửa vào form,</w:t>
+      </w:r>
+      <w:r>
+        <w:t xml:space="preserve"> vào các ô trống như tiêu đề, nội dung.</w:t>
+      </w:r>
+    </w:p>
+    <w:p>
+      <w:pPr>
+        <w:pStyle w:val="ListParagraph"/>
+        <w:numPr>
+          <w:ilvl w:val="3"/>
+          <w:numId w:val="1"/>
+        </w:numPr>
+        <w:rPr>
+          <w:b/>
+        </w:rPr>
+      </w:pPr>
+      <w:r>
+        <w:t>5. Click nút lưu thì lấy được thông tin đã sửa và đẩy về store.</w:t>
+      </w:r>
+    </w:p>
+    <w:p>
+      <w:pPr>
+        <w:pStyle w:val="ListParagraph"/>
+        <w:numPr>
+          <w:ilvl w:val="4"/>
+          <w:numId w:val="1"/>
+        </w:numPr>
+        <w:rPr>
+          <w:b/>
+        </w:rPr>
+      </w:pPr>
+      <w:r>
+        <w:t>Xác định được là Click vào là edit hay là thêm mới.</w:t>
+      </w:r>
+    </w:p>
+    <w:p>
+      <w:pPr>
+        <w:pStyle w:val="ListParagraph"/>
+        <w:numPr>
+          <w:ilvl w:val="4"/>
+          <w:numId w:val="1"/>
+        </w:numPr>
+        <w:rPr>
+          <w:b/>
+        </w:rPr>
+      </w:pPr>
+      <w:r>
+        <w:t>Nếu mà không sửa gì thì cũng phải lấy được dữ liệu cần sửa.</w:t>
+      </w:r>
+    </w:p>
+    <w:p>
+      <w:pPr>
+        <w:pStyle w:val="ListParagraph"/>
+        <w:numPr>
+          <w:ilvl w:val="4"/>
+          <w:numId w:val="1"/>
+        </w:numPr>
+        <w:rPr>
+          <w:b/>
+        </w:rPr>
+      </w:pPr>
+      <w:r>
+        <w:t>Cần phải giải quyết lỗi: nếu không Sửa dữ liệu gì, click vào nút Lưu thì vẫn lưu các dữ liệu cũ, chứ không phải là xóa hết.</w:t>
+      </w:r>
+    </w:p>
+    <w:p>
+      <w:pPr>
+        <w:pStyle w:val="ListParagraph"/>
+        <w:numPr>
+          <w:ilvl w:val="3"/>
+          <w:numId w:val="1"/>
+        </w:numPr>
+        <w:rPr>
+          <w:b/>
+        </w:rPr>
+      </w:pPr>
+      <w:r>
+        <w:t>6. Tại store, cập nhật vào cơ sở dữ liệu.</w:t>
+      </w:r>
+      <w:r>
+        <w:t xml:space="preserve"> </w:t>
+      </w:r>
+    </w:p>
+    <w:p>
+      <w:pPr>
+        <w:pStyle w:val="ListParagraph"/>
+        <w:ind w:left="2160"/>
+      </w:pPr>
+    </w:p>
+    <w:p>
+      <w:pPr>
+        <w:pStyle w:val="ListParagraph"/>
+        <w:numPr>
+          <w:ilvl w:val="2"/>
+          <w:numId w:val="1"/>
+        </w:numPr>
+      </w:pPr>
+    </w:p>
+    <w:p>
+      <w:pPr>
+        <w:pStyle w:val="ListParagraph"/>
+        <w:numPr>
+          <w:ilvl w:val="2"/>
+          <w:numId w:val="1"/>
+        </w:numPr>
+      </w:pPr>
+    </w:p>
+    <w:p>
+      <w:pPr>
+        <w:pStyle w:val="ListParagraph"/>
+        <w:numPr>
+          <w:ilvl w:val="2"/>
+          <w:numId w:val="1"/>
+        </w:numPr>
+      </w:pPr>
+      <w:r>
+        <w:lastRenderedPageBreak/>
+        <w:t>Các bước Kỹ Thuật:</w:t>
+      </w:r>
+    </w:p>
+    <w:p>
+      <w:pPr>
+        <w:pStyle w:val="ListParagraph"/>
+        <w:numPr>
+          <w:ilvl w:val="3"/>
+          <w:numId w:val="1"/>
+        </w:numPr>
+        <w:rPr>
+          <w:b/>
+        </w:rPr>
+      </w:pPr>
+      <w:r>
+        <w:t>Bước 1, Bước 2:</w:t>
+      </w:r>
+      <w:r>
+        <w:t xml:space="preserve"> Lấy dữ liệu từ phần tử cần sửa</w:t>
+      </w:r>
+      <w:r>
+        <w:t xml:space="preserve"> và hiện Form sửa khi Click vào nút “Sửa”</w:t>
+      </w:r>
+      <w:r>
+        <w:t>,</w:t>
+      </w:r>
+      <w:r>
+        <w:t>(cùng chung bướ</w:t>
+      </w:r>
+      <w:r>
+        <w:t>c 2</w:t>
+      </w:r>
+      <w:r>
+        <w:t>)</w:t>
+      </w:r>
+    </w:p>
+    <w:p>
+      <w:pPr>
+        <w:pStyle w:val="ListParagraph"/>
+        <w:numPr>
+          <w:ilvl w:val="3"/>
+          <w:numId w:val="1"/>
+        </w:numPr>
+        <w:rPr>
+          <w:b/>
+        </w:rPr>
+      </w:pPr>
+      <w:r>
+        <w:t>2. Đẩy dữ liệu vừa nhận được lên store,</w:t>
+      </w:r>
+      <w:r>
+        <w:t xml:space="preserve"> </w:t>
+      </w:r>
+      <w:r>
+        <w:t>, lưu tạm dữ liệu vừa nhận vào state ‘</w:t>
+      </w:r>
+      <w:r>
+        <w:rPr>
+          <w:color w:val="FF0000"/>
+        </w:rPr>
+        <w:t>editObject’</w:t>
+      </w:r>
+      <w:r>
+        <w:t>:</w:t>
+      </w:r>
+    </w:p>
+    <w:p>
+      <w:pPr>
+        <w:pStyle w:val="ListParagraph"/>
+        <w:numPr>
+          <w:ilvl w:val="4"/>
+          <w:numId w:val="1"/>
+        </w:numPr>
+        <w:rPr>
+          <w:b/>
+        </w:rPr>
+      </w:pPr>
+      <w:r>
+        <w:t>Tại &lt;NoteItem&gt;:</w:t>
+      </w:r>
+    </w:p>
+    <w:p>
+      <w:pPr>
+        <w:pStyle w:val="ListParagraph"/>
+        <w:ind w:left="3600"/>
+        <w:rPr>
+          <w:b/>
+        </w:rPr>
+      </w:pPr>
+      <w:r>
         <w:rPr>
           <w:b/>
           <w:noProof/>
         </w:rPr>
+        <w:t xml:space="preserve">        </w:t>
+      </w:r>
+      <w:r>
+        <w:rPr>
+          <w:b/>
+          <w:noProof/>
+        </w:rPr>
         <w:drawing>
-          <wp:inline distT="0" distB="0" distL="0" distR="0">
-            <wp:extent cx="2889250" cy="1605604"/>
-            <wp:effectExtent l="0" t="0" r="6350" b="0"/>
-            <wp:docPr id="31" name="Picture 31"/>
+          <wp:inline distT="0" distB="0" distL="0" distR="0" wp14:anchorId="7A612E26" wp14:editId="7D346921">
+            <wp:extent cx="4692650" cy="387350"/>
+            <wp:effectExtent l="0" t="0" r="0" b="0"/>
+            <wp:docPr id="38" name="Picture 38"/>
             <wp:cNvGraphicFramePr>
               <a:graphicFrameLocks xmlns:a="http://schemas.openxmlformats.org/drawingml/2006/main" noChangeAspect="1"/>
             </wp:cNvGraphicFramePr>
@@ -3124,7 +3458,7 @@
               <a:graphicData uri="http://schemas.openxmlformats.org/drawingml/2006/picture">
                 <pic:pic xmlns:pic="http://schemas.openxmlformats.org/drawingml/2006/picture">
                   <pic:nvPicPr>
-                    <pic:cNvPr id="0" name="B687B13.tmp"/>
+                    <pic:cNvPr id="0" name="73C750D.tmp"/>
                     <pic:cNvPicPr/>
                   </pic:nvPicPr>
                   <pic:blipFill>
@@ -3142,7 +3476,7 @@
                   <pic:spPr>
                     <a:xfrm>
                       <a:off x="0" y="0"/>
-                      <a:ext cx="2892022" cy="1607145"/>
+                      <a:ext cx="4731781" cy="390580"/>
                     </a:xfrm>
                     <a:prstGeom prst="rect">
                       <a:avLst/>
@@ -3158,40 +3492,7 @@
     <w:p>
       <w:pPr>
         <w:pStyle w:val="ListParagraph"/>
-        <w:numPr>
-          <w:ilvl w:val="2"/>
-          <w:numId w:val="1"/>
-        </w:numPr>
-        <w:rPr>
-          <w:b/>
-        </w:rPr>
-      </w:pPr>
-      <w:r>
-        <w:t>Kết nối store với &lt;App&gt; và &lt;NoteItem&gt; bằng các cách đã học (như trên).</w:t>
-      </w:r>
-    </w:p>
-    <w:p>
-      <w:pPr>
-        <w:pStyle w:val="ListParagraph"/>
-        <w:numPr>
-          <w:ilvl w:val="2"/>
-          <w:numId w:val="1"/>
-        </w:numPr>
-        <w:rPr>
-          <w:b/>
-        </w:rPr>
-      </w:pPr>
-      <w:r>
-        <w:t>Sau khi kết nối với Store:</w:t>
-      </w:r>
-    </w:p>
-    <w:p>
-      <w:pPr>
-        <w:pStyle w:val="ListParagraph"/>
-        <w:numPr>
-          <w:ilvl w:val="3"/>
-          <w:numId w:val="1"/>
-        </w:numPr>
+        <w:ind w:left="3600"/>
         <w:rPr>
           <w:b/>
         </w:rPr>
@@ -3201,12 +3502,18 @@
           <w:b/>
           <w:noProof/>
         </w:rPr>
-        <w:lastRenderedPageBreak/>
+        <w:t xml:space="preserve">        </w:t>
+      </w:r>
+      <w:r>
+        <w:rPr>
+          <w:b/>
+          <w:noProof/>
+        </w:rPr>
         <w:drawing>
-          <wp:inline distT="0" distB="0" distL="0" distR="0">
-            <wp:extent cx="2660181" cy="1238570"/>
-            <wp:effectExtent l="0" t="0" r="6985" b="0"/>
-            <wp:docPr id="32" name="Picture 32"/>
+          <wp:inline distT="0" distB="0" distL="0" distR="0" wp14:anchorId="4262A1DA" wp14:editId="5CE7F778">
+            <wp:extent cx="4641850" cy="1333500"/>
+            <wp:effectExtent l="0" t="0" r="6350" b="0"/>
+            <wp:docPr id="37" name="Picture 37"/>
             <wp:cNvGraphicFramePr>
               <a:graphicFrameLocks xmlns:a="http://schemas.openxmlformats.org/drawingml/2006/main" noChangeAspect="1"/>
             </wp:cNvGraphicFramePr>
@@ -3214,7 +3521,7 @@
               <a:graphicData uri="http://schemas.openxmlformats.org/drawingml/2006/picture">
                 <pic:pic xmlns:pic="http://schemas.openxmlformats.org/drawingml/2006/picture">
                   <pic:nvPicPr>
-                    <pic:cNvPr id="0" name="B683B56.tmp"/>
+                    <pic:cNvPr id="0" name="73CD796.tmp"/>
                     <pic:cNvPicPr/>
                   </pic:nvPicPr>
                   <pic:blipFill>
@@ -3232,7 +3539,7 @@
                   <pic:spPr>
                     <a:xfrm>
                       <a:off x="0" y="0"/>
-                      <a:ext cx="2664928" cy="1240780"/>
+                      <a:ext cx="4642497" cy="1333686"/>
                     </a:xfrm>
                     <a:prstGeom prst="rect">
                       <a:avLst/>
@@ -3244,53 +3551,40 @@
           </wp:inline>
         </w:drawing>
       </w:r>
-    </w:p>
-    <w:p>
-      <w:pPr>
-        <w:pStyle w:val="ListParagraph"/>
-        <w:numPr>
-          <w:ilvl w:val="3"/>
-          <w:numId w:val="1"/>
-        </w:numPr>
-        <w:rPr>
-          <w:b/>
-        </w:rPr>
-      </w:pPr>
-      <w:r>
-        <w:t xml:space="preserve">Tại </w:t>
-      </w:r>
-      <w:r>
-        <w:t>&lt;App&gt;, ta nhận được this.props.isEdit. Từ đó viết arrow function HienThiForm()</w:t>
-      </w:r>
-    </w:p>
-    <w:p>
-      <w:pPr>
-        <w:rPr>
-          <w:b/>
-        </w:rPr>
-      </w:pPr>
-    </w:p>
-    <w:p>
-      <w:pPr>
-        <w:pStyle w:val="ListParagraph"/>
-        <w:numPr>
-          <w:ilvl w:val="3"/>
-          <w:numId w:val="1"/>
-        </w:numPr>
-        <w:rPr>
-          <w:b/>
-        </w:rPr>
-      </w:pPr>
       <w:r>
         <w:rPr>
           <w:b/>
           <w:noProof/>
         </w:rPr>
+        <w:t xml:space="preserve">    </w:t>
+      </w:r>
+    </w:p>
+    <w:p>
+      <w:pPr>
+        <w:pStyle w:val="ListParagraph"/>
+        <w:ind w:left="3600"/>
+        <w:rPr>
+          <w:b/>
+          <w:noProof/>
+        </w:rPr>
+      </w:pPr>
+      <w:r>
+        <w:rPr>
+          <w:b/>
+          <w:noProof/>
+        </w:rPr>
+        <w:t xml:space="preserve">        </w:t>
+      </w:r>
+      <w:r>
+        <w:rPr>
+          <w:b/>
+          <w:noProof/>
+        </w:rPr>
         <w:drawing>
-          <wp:inline distT="0" distB="0" distL="0" distR="0">
-            <wp:extent cx="3847148" cy="1866900"/>
-            <wp:effectExtent l="0" t="0" r="1270" b="0"/>
-            <wp:docPr id="33" name="Picture 33"/>
+          <wp:inline distT="0" distB="0" distL="0" distR="0" wp14:anchorId="22E907A6" wp14:editId="60D74046">
+            <wp:extent cx="4639323" cy="647790"/>
+            <wp:effectExtent l="0" t="0" r="8890" b="0"/>
+            <wp:docPr id="36" name="Picture 36"/>
             <wp:cNvGraphicFramePr>
               <a:graphicFrameLocks xmlns:a="http://schemas.openxmlformats.org/drawingml/2006/main" noChangeAspect="1"/>
             </wp:cNvGraphicFramePr>
@@ -3298,7 +3592,7 @@
               <a:graphicData uri="http://schemas.openxmlformats.org/drawingml/2006/picture">
                 <pic:pic xmlns:pic="http://schemas.openxmlformats.org/drawingml/2006/picture">
                   <pic:nvPicPr>
-                    <pic:cNvPr id="0" name="B68DF82.tmp"/>
+                    <pic:cNvPr id="0" name="73CDD8D.tmp"/>
                     <pic:cNvPicPr/>
                   </pic:nvPicPr>
                   <pic:blipFill>
@@ -3316,7 +3610,7 @@
                   <pic:spPr>
                     <a:xfrm>
                       <a:off x="0" y="0"/>
-                      <a:ext cx="3847685" cy="1867160"/>
+                      <a:ext cx="4639323" cy="647790"/>
                     </a:xfrm>
                     <a:prstGeom prst="rect">
                       <a:avLst/>
@@ -3333,23 +3627,64 @@
       <w:pPr>
         <w:pStyle w:val="ListParagraph"/>
         <w:numPr>
-          <w:ilvl w:val="3"/>
-          <w:numId w:val="1"/>
-        </w:numPr>
-        <w:rPr>
-          <w:b/>
-        </w:rPr>
-      </w:pPr>
-      <w:r>
-        <w:rPr>
-          <w:b/>
+          <w:ilvl w:val="5"/>
+          <w:numId w:val="1"/>
+        </w:numPr>
+        <w:rPr>
+          <w:b/>
+        </w:rPr>
+      </w:pPr>
+      <w:r>
+        <w:rPr>
           <w:noProof/>
         </w:rPr>
+        <w:t>Gọi hàm “changeEditStatus” từ Store để hiển thị Form Sửa.</w:t>
+      </w:r>
+    </w:p>
+    <w:p>
+      <w:pPr>
+        <w:pStyle w:val="ListParagraph"/>
+        <w:numPr>
+          <w:ilvl w:val="5"/>
+          <w:numId w:val="1"/>
+        </w:numPr>
+        <w:rPr>
+          <w:b/>
+        </w:rPr>
+      </w:pPr>
+      <w:r>
+        <w:rPr>
+          <w:b/>
+        </w:rPr>
+        <w:t xml:space="preserve">‘This.props.note’ </w:t>
+      </w:r>
+      <w:r>
+        <w:t>chính là thông tin của NoteItem đó, được truyền từ &lt;NoteList&gt;, có cả Id,Title, Content</w:t>
+      </w:r>
+      <w:r>
+        <w:t>.</w:t>
+      </w:r>
+    </w:p>
+    <w:p>
+      <w:pPr>
+        <w:pStyle w:val="ListParagraph"/>
+        <w:numPr>
+          <w:ilvl w:val="4"/>
+          <w:numId w:val="1"/>
+        </w:numPr>
+      </w:pPr>
+      <w:r>
+        <w:t>Tại Store:</w:t>
+      </w:r>
+      <w:r>
+        <w:rPr>
+          <w:noProof/>
+        </w:rPr>
         <w:drawing>
-          <wp:inline distT="0" distB="0" distL="0" distR="0">
-            <wp:extent cx="4127500" cy="254000"/>
-            <wp:effectExtent l="0" t="0" r="6350" b="0"/>
-            <wp:docPr id="34" name="Picture 34"/>
+          <wp:inline distT="0" distB="0" distL="0" distR="0" wp14:anchorId="57540068" wp14:editId="4CA068A7">
+            <wp:extent cx="4770871" cy="385940"/>
+            <wp:effectExtent l="0" t="0" r="0" b="0"/>
+            <wp:docPr id="35" name="Picture 35"/>
             <wp:cNvGraphicFramePr>
               <a:graphicFrameLocks xmlns:a="http://schemas.openxmlformats.org/drawingml/2006/main" noChangeAspect="1"/>
             </wp:cNvGraphicFramePr>
@@ -3357,7 +3692,7 @@
               <a:graphicData uri="http://schemas.openxmlformats.org/drawingml/2006/picture">
                 <pic:pic xmlns:pic="http://schemas.openxmlformats.org/drawingml/2006/picture">
                   <pic:nvPicPr>
-                    <pic:cNvPr id="0" name="B682AA6.tmp"/>
+                    <pic:cNvPr id="0" name="73C264F.tmp"/>
                     <pic:cNvPicPr/>
                   </pic:nvPicPr>
                   <pic:blipFill>
@@ -3375,7 +3710,7 @@
                   <pic:spPr>
                     <a:xfrm>
                       <a:off x="0" y="0"/>
-                      <a:ext cx="4179679" cy="257211"/>
+                      <a:ext cx="4805625" cy="388751"/>
                     </a:xfrm>
                     <a:prstGeom prst="rect">
                       <a:avLst/>
@@ -3392,6 +3727,27 @@
       <w:pPr>
         <w:pStyle w:val="ListParagraph"/>
         <w:numPr>
+          <w:ilvl w:val="5"/>
+          <w:numId w:val="1"/>
+        </w:numPr>
+      </w:pPr>
+      <w:r>
+        <w:t>Vậy là Store nhận được đối tượng, dữ liệu của</w:t>
+      </w:r>
+      <w:r>
+        <w:t xml:space="preserve"> </w:t>
+      </w:r>
+      <w:r>
+        <w:t>&lt;NoteItem&gt; cần sử</w:t>
+      </w:r>
+      <w:r>
+        <w:t>a và lưu vào State ‘editObject’.</w:t>
+      </w:r>
+    </w:p>
+    <w:p>
+      <w:pPr>
+        <w:pStyle w:val="ListParagraph"/>
+        <w:numPr>
           <w:ilvl w:val="3"/>
           <w:numId w:val="1"/>
         </w:numPr>
@@ -3400,13 +3756,1980 @@
         </w:rPr>
       </w:pPr>
       <w:r>
-        <w:rPr>
-          <w:b/>
-        </w:rPr>
-        <w:t xml:space="preserve">Tại &lt;NoteItem&gt;, ta nhận </w:t>
-      </w:r>
-      <w:r>
-        <w:t>được this.props.changeEditStatus() để thay đổi State tại Store.</w:t>
+        <w:t>Bước 3, bước 4:</w:t>
+      </w:r>
+      <w:r>
+        <w:t xml:space="preserve"> </w:t>
+      </w:r>
+      <w:r>
+        <w:t>Truyền state ‘editObject’ từ store về &lt;NoteForm&gt;.&lt;NoteForm&gt; nhận dữ liệu note, điền các thông tin dữ liệu cần sửa vào form, vào các ô trống như tiêu đề, nội dung:</w:t>
+      </w:r>
+    </w:p>
+    <w:p>
+      <w:pPr>
+        <w:pStyle w:val="ListParagraph"/>
+        <w:numPr>
+          <w:ilvl w:val="4"/>
+          <w:numId w:val="1"/>
+        </w:numPr>
+        <w:rPr>
+          <w:b/>
+        </w:rPr>
+      </w:pPr>
+      <w:r>
+        <w:t>Tại &lt;NoteForm&gt;</w:t>
+      </w:r>
+      <w:r>
+        <w:t>:</w:t>
+      </w:r>
+    </w:p>
+    <w:p>
+      <w:pPr>
+        <w:pStyle w:val="ListParagraph"/>
+        <w:numPr>
+          <w:ilvl w:val="5"/>
+          <w:numId w:val="1"/>
+        </w:numPr>
+      </w:pPr>
+      <w:r>
+        <w:rPr>
+          <w:b/>
+          <w:noProof/>
+        </w:rPr>
+        <w:drawing>
+          <wp:inline distT="0" distB="0" distL="0" distR="0" wp14:anchorId="38B26782" wp14:editId="2F39BC9F">
+            <wp:extent cx="3768271" cy="984250"/>
+            <wp:effectExtent l="0" t="0" r="3810" b="6350"/>
+            <wp:docPr id="39" name="Picture 39"/>
+            <wp:cNvGraphicFramePr>
+              <a:graphicFrameLocks xmlns:a="http://schemas.openxmlformats.org/drawingml/2006/main" noChangeAspect="1"/>
+            </wp:cNvGraphicFramePr>
+            <a:graphic xmlns:a="http://schemas.openxmlformats.org/drawingml/2006/main">
+              <a:graphicData uri="http://schemas.openxmlformats.org/drawingml/2006/picture">
+                <pic:pic xmlns:pic="http://schemas.openxmlformats.org/drawingml/2006/picture">
+                  <pic:nvPicPr>
+                    <pic:cNvPr id="0" name="73C8EC6.tmp"/>
+                    <pic:cNvPicPr/>
+                  </pic:nvPicPr>
+                  <pic:blipFill>
+                    <a:blip r:embed="rId44">
+                      <a:extLst>
+                        <a:ext uri="{28A0092B-C50C-407E-A947-70E740481C1C}">
+                          <a14:useLocalDpi xmlns:a14="http://schemas.microsoft.com/office/drawing/2010/main" val="0"/>
+                        </a:ext>
+                      </a:extLst>
+                    </a:blip>
+                    <a:stretch>
+                      <a:fillRect/>
+                    </a:stretch>
+                  </pic:blipFill>
+                  <pic:spPr>
+                    <a:xfrm>
+                      <a:off x="0" y="0"/>
+                      <a:ext cx="3775990" cy="986266"/>
+                    </a:xfrm>
+                    <a:prstGeom prst="rect">
+                      <a:avLst/>
+                    </a:prstGeom>
+                  </pic:spPr>
+                </pic:pic>
+              </a:graphicData>
+            </a:graphic>
+          </wp:inline>
+        </w:drawing>
+      </w:r>
+      <w:r>
+        <w:t xml:space="preserve"> </w:t>
+      </w:r>
+    </w:p>
+    <w:p>
+      <w:pPr>
+        <w:pStyle w:val="ListParagraph"/>
+        <w:numPr>
+          <w:ilvl w:val="5"/>
+          <w:numId w:val="1"/>
+        </w:numPr>
+      </w:pPr>
+      <w:r>
+        <w:t>Nhận được dữ liệu Note cần sửa (editItem).</w:t>
+      </w:r>
+    </w:p>
+    <w:p>
+      <w:pPr>
+        <w:pStyle w:val="ListParagraph"/>
+        <w:ind w:left="4320"/>
+      </w:pPr>
+    </w:p>
+    <w:p>
+      <w:pPr>
+        <w:pStyle w:val="ListParagraph"/>
+        <w:ind w:left="4320"/>
+      </w:pPr>
+    </w:p>
+    <w:p>
+      <w:pPr>
+        <w:pStyle w:val="ListParagraph"/>
+        <w:ind w:left="4320"/>
+        <w:rPr>
+          <w:noProof/>
+        </w:rPr>
+      </w:pPr>
+    </w:p>
+    <w:p>
+      <w:pPr>
+        <w:pStyle w:val="ListParagraph"/>
+        <w:ind w:left="4320"/>
+      </w:pPr>
+    </w:p>
+    <w:p>
+      <w:pPr>
+        <w:pStyle w:val="ListParagraph"/>
+        <w:ind w:left="4320"/>
+      </w:pPr>
+      <w:r>
+        <w:rPr>
+          <w:noProof/>
+        </w:rPr>
+        <w:lastRenderedPageBreak/>
+        <w:drawing>
+          <wp:inline distT="0" distB="0" distL="0" distR="0">
+            <wp:extent cx="3822700" cy="1842336"/>
+            <wp:effectExtent l="0" t="0" r="6350" b="5715"/>
+            <wp:docPr id="41" name="Picture 41"/>
+            <wp:cNvGraphicFramePr>
+              <a:graphicFrameLocks xmlns:a="http://schemas.openxmlformats.org/drawingml/2006/main" noChangeAspect="1"/>
+            </wp:cNvGraphicFramePr>
+            <a:graphic xmlns:a="http://schemas.openxmlformats.org/drawingml/2006/main">
+              <a:graphicData uri="http://schemas.openxmlformats.org/drawingml/2006/picture">
+                <pic:pic xmlns:pic="http://schemas.openxmlformats.org/drawingml/2006/picture">
+                  <pic:nvPicPr>
+                    <pic:cNvPr id="0" name="73C9F8B.tmp"/>
+                    <pic:cNvPicPr/>
+                  </pic:nvPicPr>
+                  <pic:blipFill>
+                    <a:blip r:embed="rId45">
+                      <a:extLst>
+                        <a:ext uri="{28A0092B-C50C-407E-A947-70E740481C1C}">
+                          <a14:useLocalDpi xmlns:a14="http://schemas.microsoft.com/office/drawing/2010/main" val="0"/>
+                        </a:ext>
+                      </a:extLst>
+                    </a:blip>
+                    <a:stretch>
+                      <a:fillRect/>
+                    </a:stretch>
+                  </pic:blipFill>
+                  <pic:spPr>
+                    <a:xfrm>
+                      <a:off x="0" y="0"/>
+                      <a:ext cx="3833692" cy="1847634"/>
+                    </a:xfrm>
+                    <a:prstGeom prst="rect">
+                      <a:avLst/>
+                    </a:prstGeom>
+                  </pic:spPr>
+                </pic:pic>
+              </a:graphicData>
+            </a:graphic>
+          </wp:inline>
+        </w:drawing>
+      </w:r>
+    </w:p>
+    <w:p>
+      <w:pPr>
+        <w:pStyle w:val="ListParagraph"/>
+        <w:numPr>
+          <w:ilvl w:val="5"/>
+          <w:numId w:val="1"/>
+        </w:numPr>
+      </w:pPr>
+      <w:r>
+        <w:rPr>
+          <w:noProof/>
+        </w:rPr>
+        <w:drawing>
+          <wp:inline distT="0" distB="0" distL="0" distR="0">
+            <wp:extent cx="3918686" cy="952500"/>
+            <wp:effectExtent l="0" t="0" r="5715" b="0"/>
+            <wp:docPr id="42" name="Picture 42"/>
+            <wp:cNvGraphicFramePr>
+              <a:graphicFrameLocks xmlns:a="http://schemas.openxmlformats.org/drawingml/2006/main" noChangeAspect="1"/>
+            </wp:cNvGraphicFramePr>
+            <a:graphic xmlns:a="http://schemas.openxmlformats.org/drawingml/2006/main">
+              <a:graphicData uri="http://schemas.openxmlformats.org/drawingml/2006/picture">
+                <pic:pic xmlns:pic="http://schemas.openxmlformats.org/drawingml/2006/picture">
+                  <pic:nvPicPr>
+                    <pic:cNvPr id="0" name="73C62E9.tmp"/>
+                    <pic:cNvPicPr/>
+                  </pic:nvPicPr>
+                  <pic:blipFill>
+                    <a:blip r:embed="rId46">
+                      <a:extLst>
+                        <a:ext uri="{28A0092B-C50C-407E-A947-70E740481C1C}">
+                          <a14:useLocalDpi xmlns:a14="http://schemas.microsoft.com/office/drawing/2010/main" val="0"/>
+                        </a:ext>
+                      </a:extLst>
+                    </a:blip>
+                    <a:stretch>
+                      <a:fillRect/>
+                    </a:stretch>
+                  </pic:blipFill>
+                  <pic:spPr>
+                    <a:xfrm>
+                      <a:off x="0" y="0"/>
+                      <a:ext cx="3922220" cy="953359"/>
+                    </a:xfrm>
+                    <a:prstGeom prst="rect">
+                      <a:avLst/>
+                    </a:prstGeom>
+                  </pic:spPr>
+                </pic:pic>
+              </a:graphicData>
+            </a:graphic>
+          </wp:inline>
+        </w:drawing>
+      </w:r>
+    </w:p>
+    <w:p>
+      <w:pPr>
+        <w:pStyle w:val="ListParagraph"/>
+        <w:numPr>
+          <w:ilvl w:val="5"/>
+          <w:numId w:val="1"/>
+        </w:numPr>
+      </w:pPr>
+      <w:r>
+        <w:t>Kiểm tra xem coi có đối tượng nhận vào có Id không? Có nghĩa là đây là Sửa (edit).</w:t>
+      </w:r>
+    </w:p>
+    <w:p>
+      <w:pPr>
+        <w:pStyle w:val="ListParagraph"/>
+        <w:numPr>
+          <w:ilvl w:val="5"/>
+          <w:numId w:val="1"/>
+        </w:numPr>
+      </w:pPr>
+      <w:r>
+        <w:t>Là sửa thì cập nhật dữ liệu ấy vào state để hiển thị dữ liệu ấ</w:t>
+      </w:r>
+      <w:r>
+        <w:t>y ra form thông qua at</w:t>
+      </w:r>
+      <w:r>
+        <w:t>t</w:t>
+      </w:r>
+      <w:r>
+        <w:t>ribute</w:t>
+      </w:r>
+      <w:r>
+        <w:t xml:space="preserve"> </w:t>
+      </w:r>
+      <w:r>
+        <w:t xml:space="preserve"> “defaultValue”</w:t>
+      </w:r>
+      <w:r>
+        <w:t>.</w:t>
+      </w:r>
+    </w:p>
+    <w:p>
+      <w:pPr>
+        <w:pStyle w:val="ListParagraph"/>
+        <w:numPr>
+          <w:ilvl w:val="5"/>
+          <w:numId w:val="1"/>
+        </w:numPr>
+      </w:pPr>
+      <w:r>
+        <w:t xml:space="preserve">Nếu ko setState thì state.title = ‘ ’ </w:t>
+      </w:r>
+      <w:r>
+        <w:rPr>
+          <w:color w:val="FF0000"/>
+        </w:rPr>
+        <w:t xml:space="preserve">=&gt; Form trống </w:t>
+      </w:r>
+      <w:r>
+        <w:t>.</w:t>
+      </w:r>
+    </w:p>
+    <w:p>
+      <w:pPr>
+        <w:pStyle w:val="ListParagraph"/>
+        <w:numPr>
+          <w:ilvl w:val="3"/>
+          <w:numId w:val="1"/>
+        </w:numPr>
+        <w:rPr>
+          <w:b/>
+        </w:rPr>
+      </w:pPr>
+      <w:r>
+        <w:t>Bước 5, Bước 6:</w:t>
+      </w:r>
+      <w:r>
+        <w:t xml:space="preserve"> Click nút lưu thì lấy được thông tin đã sửa và đẩy về</w:t>
+      </w:r>
+      <w:r>
+        <w:t xml:space="preserve"> store:</w:t>
+      </w:r>
+    </w:p>
+    <w:p>
+      <w:pPr>
+        <w:pStyle w:val="ListParagraph"/>
+        <w:numPr>
+          <w:ilvl w:val="4"/>
+          <w:numId w:val="1"/>
+        </w:numPr>
+        <w:rPr>
+          <w:b/>
+        </w:rPr>
+      </w:pPr>
+      <w:r>
+        <w:rPr>
+          <w:b/>
+          <w:noProof/>
+        </w:rPr>
+        <w:drawing>
+          <wp:inline distT="0" distB="0" distL="0" distR="0">
+            <wp:extent cx="4889823" cy="990600"/>
+            <wp:effectExtent l="0" t="0" r="6350" b="0"/>
+            <wp:docPr id="43" name="Picture 43"/>
+            <wp:cNvGraphicFramePr>
+              <a:graphicFrameLocks xmlns:a="http://schemas.openxmlformats.org/drawingml/2006/main" noChangeAspect="1"/>
+            </wp:cNvGraphicFramePr>
+            <a:graphic xmlns:a="http://schemas.openxmlformats.org/drawingml/2006/main">
+              <a:graphicData uri="http://schemas.openxmlformats.org/drawingml/2006/picture">
+                <pic:pic xmlns:pic="http://schemas.openxmlformats.org/drawingml/2006/picture">
+                  <pic:nvPicPr>
+                    <pic:cNvPr id="0" name="73CC92C.tmp"/>
+                    <pic:cNvPicPr/>
+                  </pic:nvPicPr>
+                  <pic:blipFill>
+                    <a:blip r:embed="rId47">
+                      <a:extLst>
+                        <a:ext uri="{28A0092B-C50C-407E-A947-70E740481C1C}">
+                          <a14:useLocalDpi xmlns:a14="http://schemas.microsoft.com/office/drawing/2010/main" val="0"/>
+                        </a:ext>
+                      </a:extLst>
+                    </a:blip>
+                    <a:stretch>
+                      <a:fillRect/>
+                    </a:stretch>
+                  </pic:blipFill>
+                  <pic:spPr>
+                    <a:xfrm>
+                      <a:off x="0" y="0"/>
+                      <a:ext cx="4905102" cy="993695"/>
+                    </a:xfrm>
+                    <a:prstGeom prst="rect">
+                      <a:avLst/>
+                    </a:prstGeom>
+                  </pic:spPr>
+                </pic:pic>
+              </a:graphicData>
+            </a:graphic>
+          </wp:inline>
+        </w:drawing>
+      </w:r>
+    </w:p>
+    <w:p>
+      <w:pPr>
+        <w:pStyle w:val="ListParagraph"/>
+        <w:numPr>
+          <w:ilvl w:val="4"/>
+          <w:numId w:val="1"/>
+        </w:numPr>
+        <w:rPr>
+          <w:b/>
+        </w:rPr>
+      </w:pPr>
+      <w:r>
+        <w:rPr>
+          <w:b/>
+          <w:noProof/>
+        </w:rPr>
+        <w:drawing>
+          <wp:inline distT="0" distB="0" distL="0" distR="0">
+            <wp:extent cx="4889500" cy="2915591"/>
+            <wp:effectExtent l="0" t="0" r="6350" b="0"/>
+            <wp:docPr id="45" name="Picture 45"/>
+            <wp:cNvGraphicFramePr>
+              <a:graphicFrameLocks xmlns:a="http://schemas.openxmlformats.org/drawingml/2006/main" noChangeAspect="1"/>
+            </wp:cNvGraphicFramePr>
+            <a:graphic xmlns:a="http://schemas.openxmlformats.org/drawingml/2006/main">
+              <a:graphicData uri="http://schemas.openxmlformats.org/drawingml/2006/picture">
+                <pic:pic xmlns:pic="http://schemas.openxmlformats.org/drawingml/2006/picture">
+                  <pic:nvPicPr>
+                    <pic:cNvPr id="0" name="73CCE4D.tmp"/>
+                    <pic:cNvPicPr/>
+                  </pic:nvPicPr>
+                  <pic:blipFill>
+                    <a:blip r:embed="rId48">
+                      <a:extLst>
+                        <a:ext uri="{28A0092B-C50C-407E-A947-70E740481C1C}">
+                          <a14:useLocalDpi xmlns:a14="http://schemas.microsoft.com/office/drawing/2010/main" val="0"/>
+                        </a:ext>
+                      </a:extLst>
+                    </a:blip>
+                    <a:stretch>
+                      <a:fillRect/>
+                    </a:stretch>
+                  </pic:blipFill>
+                  <pic:spPr>
+                    <a:xfrm>
+                      <a:off x="0" y="0"/>
+                      <a:ext cx="4892140" cy="2917165"/>
+                    </a:xfrm>
+                    <a:prstGeom prst="rect">
+                      <a:avLst/>
+                    </a:prstGeom>
+                  </pic:spPr>
+                </pic:pic>
+              </a:graphicData>
+            </a:graphic>
+          </wp:inline>
+        </w:drawing>
+      </w:r>
+    </w:p>
+    <w:p>
+      <w:pPr>
+        <w:pStyle w:val="ListParagraph"/>
+        <w:numPr>
+          <w:ilvl w:val="4"/>
+          <w:numId w:val="1"/>
+        </w:numPr>
+        <w:rPr>
+          <w:b/>
+        </w:rPr>
+      </w:pPr>
+      <w:r>
+        <w:rPr>
+          <w:b/>
+          <w:noProof/>
+        </w:rPr>
+        <w:drawing>
+          <wp:inline distT="0" distB="0" distL="0" distR="0">
+            <wp:extent cx="4889500" cy="647700"/>
+            <wp:effectExtent l="0" t="0" r="6350" b="0"/>
+            <wp:docPr id="46" name="Picture 46"/>
+            <wp:cNvGraphicFramePr>
+              <a:graphicFrameLocks xmlns:a="http://schemas.openxmlformats.org/drawingml/2006/main" noChangeAspect="1"/>
+            </wp:cNvGraphicFramePr>
+            <a:graphic xmlns:a="http://schemas.openxmlformats.org/drawingml/2006/main">
+              <a:graphicData uri="http://schemas.openxmlformats.org/drawingml/2006/picture">
+                <pic:pic xmlns:pic="http://schemas.openxmlformats.org/drawingml/2006/picture">
+                  <pic:nvPicPr>
+                    <pic:cNvPr id="0" name="73C9323.tmp"/>
+                    <pic:cNvPicPr/>
+                  </pic:nvPicPr>
+                  <pic:blipFill>
+                    <a:blip r:embed="rId49">
+                      <a:extLst>
+                        <a:ext uri="{28A0092B-C50C-407E-A947-70E740481C1C}">
+                          <a14:useLocalDpi xmlns:a14="http://schemas.microsoft.com/office/drawing/2010/main" val="0"/>
+                        </a:ext>
+                      </a:extLst>
+                    </a:blip>
+                    <a:stretch>
+                      <a:fillRect/>
+                    </a:stretch>
+                  </pic:blipFill>
+                  <pic:spPr>
+                    <a:xfrm>
+                      <a:off x="0" y="0"/>
+                      <a:ext cx="4890180" cy="647790"/>
+                    </a:xfrm>
+                    <a:prstGeom prst="rect">
+                      <a:avLst/>
+                    </a:prstGeom>
+                  </pic:spPr>
+                </pic:pic>
+              </a:graphicData>
+            </a:graphic>
+          </wp:inline>
+        </w:drawing>
+      </w:r>
+    </w:p>
+    <w:p>
+      <w:pPr>
+        <w:pStyle w:val="ListParagraph"/>
+        <w:numPr>
+          <w:ilvl w:val="4"/>
+          <w:numId w:val="1"/>
+        </w:numPr>
+        <w:rPr>
+          <w:b/>
+        </w:rPr>
+      </w:pPr>
+      <w:r>
+        <w:rPr>
+          <w:b/>
+        </w:rPr>
+        <w:t>Tại Store:</w:t>
+      </w:r>
+    </w:p>
+    <w:p>
+      <w:pPr>
+        <w:pStyle w:val="ListParagraph"/>
+        <w:numPr>
+          <w:ilvl w:val="5"/>
+          <w:numId w:val="1"/>
+        </w:numPr>
+        <w:rPr>
+          <w:b/>
+        </w:rPr>
+      </w:pPr>
+      <w:r>
+        <w:rPr>
+          <w:b/>
+          <w:noProof/>
+        </w:rPr>
+        <w:lastRenderedPageBreak/>
+        <w:drawing>
+          <wp:inline distT="0" distB="0" distL="0" distR="0">
+            <wp:extent cx="4349750" cy="914044"/>
+            <wp:effectExtent l="0" t="0" r="0" b="635"/>
+            <wp:docPr id="47" name="Picture 47"/>
+            <wp:cNvGraphicFramePr>
+              <a:graphicFrameLocks xmlns:a="http://schemas.openxmlformats.org/drawingml/2006/main" noChangeAspect="1"/>
+            </wp:cNvGraphicFramePr>
+            <a:graphic xmlns:a="http://schemas.openxmlformats.org/drawingml/2006/main">
+              <a:graphicData uri="http://schemas.openxmlformats.org/drawingml/2006/picture">
+                <pic:pic xmlns:pic="http://schemas.openxmlformats.org/drawingml/2006/picture">
+                  <pic:nvPicPr>
+                    <pic:cNvPr id="0" name="73CC58.tmp"/>
+                    <pic:cNvPicPr/>
+                  </pic:nvPicPr>
+                  <pic:blipFill>
+                    <a:blip r:embed="rId50">
+                      <a:extLst>
+                        <a:ext uri="{28A0092B-C50C-407E-A947-70E740481C1C}">
+                          <a14:useLocalDpi xmlns:a14="http://schemas.microsoft.com/office/drawing/2010/main" val="0"/>
+                        </a:ext>
+                      </a:extLst>
+                    </a:blip>
+                    <a:stretch>
+                      <a:fillRect/>
+                    </a:stretch>
+                  </pic:blipFill>
+                  <pic:spPr>
+                    <a:xfrm>
+                      <a:off x="0" y="0"/>
+                      <a:ext cx="4352055" cy="914528"/>
+                    </a:xfrm>
+                    <a:prstGeom prst="rect">
+                      <a:avLst/>
+                    </a:prstGeom>
+                  </pic:spPr>
+                </pic:pic>
+              </a:graphicData>
+            </a:graphic>
+          </wp:inline>
+        </w:drawing>
+      </w:r>
+    </w:p>
+    <w:p>
+      <w:pPr>
+        <w:pStyle w:val="ListParagraph"/>
+        <w:numPr>
+          <w:ilvl w:val="5"/>
+          <w:numId w:val="1"/>
+        </w:numPr>
+        <w:rPr>
+          <w:b/>
+        </w:rPr>
+      </w:pPr>
+      <w:r>
+        <w:rPr>
+          <w:b/>
+        </w:rPr>
+        <w:t xml:space="preserve">‘editObject’ phải trả </w:t>
+      </w:r>
+      <w:r>
+        <w:t xml:space="preserve">về {} vì sau khi SỬA dữ liệu </w:t>
+      </w:r>
+      <w:r>
+        <w:t>THÀNH CÔNG</w:t>
+      </w:r>
+      <w:r>
+        <w:t xml:space="preserve"> rồ</w:t>
+      </w:r>
+      <w:r>
+        <w:t>i thì không lưu thông tin Note ấy nữa, phả</w:t>
+      </w:r>
+      <w:r>
+        <w:t>i xóa thông tin Note ấy.</w:t>
+      </w:r>
+    </w:p>
+    <w:p>
+      <w:pPr>
+        <w:pStyle w:val="ListParagraph"/>
+        <w:numPr>
+          <w:ilvl w:val="5"/>
+          <w:numId w:val="1"/>
+        </w:numPr>
+        <w:rPr>
+          <w:b/>
+        </w:rPr>
+      </w:pPr>
+      <w:r>
+        <w:rPr>
+          <w:b/>
+        </w:rPr>
+        <w:t xml:space="preserve">Dùng </w:t>
+      </w:r>
+      <w:r>
+        <w:t>hàm update() để cập nhật thông tin sửa lên store</w:t>
+      </w:r>
+      <w:r>
+        <w:t>.</w:t>
+      </w:r>
+    </w:p>
+    <w:p>
+      <w:pPr>
+        <w:pStyle w:val="ListParagraph"/>
+        <w:numPr>
+          <w:ilvl w:val="2"/>
+          <w:numId w:val="1"/>
+        </w:numPr>
+        <w:rPr>
+          <w:b/>
+        </w:rPr>
+      </w:pPr>
+      <w:r>
+        <w:t>Còn các chức năng phụ thì tự xem project có làm hết.</w:t>
+      </w:r>
+    </w:p>
+    <w:p>
+      <w:pPr>
+        <w:pStyle w:val="ListParagraph"/>
+        <w:numPr>
+          <w:ilvl w:val="1"/>
+          <w:numId w:val="1"/>
+        </w:numPr>
+        <w:rPr>
+          <w:b/>
+        </w:rPr>
+      </w:pPr>
+      <w:r>
+        <w:t xml:space="preserve">Chức năng </w:t>
+      </w:r>
+      <w:r>
+        <w:rPr>
+          <w:b/>
+        </w:rPr>
+        <w:t>HIỂN THỊ THÔNG BÁO</w:t>
+      </w:r>
+      <w:r>
+        <w:t xml:space="preserve"> sau các </w:t>
+      </w:r>
+      <w:r>
+        <w:rPr>
+          <w:b/>
+        </w:rPr>
+        <w:t>THAO TÁC</w:t>
+      </w:r>
+      <w:r>
+        <w:t xml:space="preserve"> </w:t>
+      </w:r>
+      <w:r>
+        <w:t>bằng plugin của ReactJs:plugin ‘react-bs-notifier’:</w:t>
+      </w:r>
+    </w:p>
+    <w:p>
+      <w:pPr>
+        <w:pStyle w:val="ListParagraph"/>
+        <w:numPr>
+          <w:ilvl w:val="2"/>
+          <w:numId w:val="1"/>
+        </w:numPr>
+        <w:rPr>
+          <w:b/>
+        </w:rPr>
+      </w:pPr>
+      <w:hyperlink r:id="rId51" w:history="1">
+        <w:r>
+          <w:rPr>
+            <w:rStyle w:val="Hyperlink"/>
+          </w:rPr>
+          <w:t>https://github.com/chadly/react-bs-notifier</w:t>
+        </w:r>
+      </w:hyperlink>
+    </w:p>
+    <w:p>
+      <w:pPr>
+        <w:pStyle w:val="ListParagraph"/>
+        <w:numPr>
+          <w:ilvl w:val="2"/>
+          <w:numId w:val="1"/>
+        </w:numPr>
+        <w:rPr>
+          <w:rStyle w:val="Hyperlink"/>
+          <w:b/>
+          <w:color w:val="auto"/>
+          <w:u w:val="none"/>
+        </w:rPr>
+      </w:pPr>
+      <w:hyperlink r:id="rId52" w:history="1">
+        <w:r>
+          <w:rPr>
+            <w:rStyle w:val="Hyperlink"/>
+          </w:rPr>
+          <w:t>https://chadly.github.io/react-bs-notifier/</w:t>
+        </w:r>
+      </w:hyperlink>
+    </w:p>
+    <w:p>
+      <w:pPr>
+        <w:pStyle w:val="ListParagraph"/>
+        <w:numPr>
+          <w:ilvl w:val="2"/>
+          <w:numId w:val="1"/>
+        </w:numPr>
+        <w:rPr>
+          <w:b/>
+        </w:rPr>
+      </w:pPr>
+      <w:r>
+        <w:rPr>
+          <w:b/>
+        </w:rPr>
+        <w:t xml:space="preserve">1. Cài đặt: </w:t>
+      </w:r>
+      <w:r>
+        <w:rPr>
+          <w:b/>
+        </w:rPr>
+        <w:t xml:space="preserve">npm install react-bs-notifier </w:t>
+      </w:r>
+      <w:r>
+        <w:rPr>
+          <w:b/>
+        </w:rPr>
+        <w:t>–</w:t>
+      </w:r>
+      <w:r>
+        <w:rPr>
+          <w:b/>
+        </w:rPr>
+        <w:t>save</w:t>
+      </w:r>
+    </w:p>
+    <w:p>
+      <w:pPr>
+        <w:pStyle w:val="ListParagraph"/>
+        <w:numPr>
+          <w:ilvl w:val="2"/>
+          <w:numId w:val="1"/>
+        </w:numPr>
+        <w:rPr>
+          <w:b/>
+        </w:rPr>
+      </w:pPr>
+      <w:r>
+        <w:rPr>
+          <w:b/>
+        </w:rPr>
+        <w:t xml:space="preserve">2. Các bước </w:t>
+      </w:r>
+      <w:r>
+        <w:t xml:space="preserve">làm: </w:t>
+      </w:r>
+    </w:p>
+    <w:p>
+      <w:pPr>
+        <w:pStyle w:val="ListParagraph"/>
+        <w:numPr>
+          <w:ilvl w:val="3"/>
+          <w:numId w:val="1"/>
+        </w:numPr>
+        <w:rPr>
+          <w:b/>
+        </w:rPr>
+      </w:pPr>
+      <w:r>
+        <w:t>Bước 1: Định nghĩa Component đặt trong App.js &lt;App&gt;</w:t>
+      </w:r>
+      <w:r>
+        <w:t>:</w:t>
+      </w:r>
+    </w:p>
+    <w:p>
+      <w:pPr>
+        <w:pStyle w:val="ListParagraph"/>
+        <w:numPr>
+          <w:ilvl w:val="4"/>
+          <w:numId w:val="1"/>
+        </w:numPr>
+        <w:rPr>
+          <w:b/>
+        </w:rPr>
+      </w:pPr>
+      <w:r>
+        <w:rPr>
+          <w:b/>
+          <w:noProof/>
+        </w:rPr>
+        <w:drawing>
+          <wp:inline distT="0" distB="0" distL="0" distR="0">
+            <wp:extent cx="2987893" cy="1752600"/>
+            <wp:effectExtent l="0" t="0" r="3175" b="0"/>
+            <wp:docPr id="31" name="Picture 31"/>
+            <wp:cNvGraphicFramePr>
+              <a:graphicFrameLocks xmlns:a="http://schemas.openxmlformats.org/drawingml/2006/main" noChangeAspect="1"/>
+            </wp:cNvGraphicFramePr>
+            <a:graphic xmlns:a="http://schemas.openxmlformats.org/drawingml/2006/main">
+              <a:graphicData uri="http://schemas.openxmlformats.org/drawingml/2006/picture">
+                <pic:pic xmlns:pic="http://schemas.openxmlformats.org/drawingml/2006/picture">
+                  <pic:nvPicPr>
+                    <pic:cNvPr id="0" name="978B4EF.tmp"/>
+                    <pic:cNvPicPr/>
+                  </pic:nvPicPr>
+                  <pic:blipFill>
+                    <a:blip r:embed="rId53">
+                      <a:extLst>
+                        <a:ext uri="{28A0092B-C50C-407E-A947-70E740481C1C}">
+                          <a14:useLocalDpi xmlns:a14="http://schemas.microsoft.com/office/drawing/2010/main" val="0"/>
+                        </a:ext>
+                      </a:extLst>
+                    </a:blip>
+                    <a:stretch>
+                      <a:fillRect/>
+                    </a:stretch>
+                  </pic:blipFill>
+                  <pic:spPr>
+                    <a:xfrm>
+                      <a:off x="0" y="0"/>
+                      <a:ext cx="2990847" cy="1754333"/>
+                    </a:xfrm>
+                    <a:prstGeom prst="rect">
+                      <a:avLst/>
+                    </a:prstGeom>
+                  </pic:spPr>
+                </pic:pic>
+              </a:graphicData>
+            </a:graphic>
+          </wp:inline>
+        </w:drawing>
+      </w:r>
+    </w:p>
+    <w:p>
+      <w:pPr>
+        <w:pStyle w:val="ListParagraph"/>
+        <w:numPr>
+          <w:ilvl w:val="3"/>
+          <w:numId w:val="1"/>
+        </w:numPr>
+        <w:rPr>
+          <w:b/>
+        </w:rPr>
+      </w:pPr>
+      <w:r>
+        <w:t>Bước 2: Khi mà thao tác chức năng (thêm, sửa, xóa)=&gt; Truyền thông tin, tiêu đề… vào thông báo để hiển thị ra.</w:t>
+      </w:r>
+    </w:p>
+    <w:p>
+      <w:pPr>
+        <w:pStyle w:val="ListParagraph"/>
+        <w:numPr>
+          <w:ilvl w:val="4"/>
+          <w:numId w:val="1"/>
+        </w:numPr>
+        <w:rPr>
+          <w:b/>
+        </w:rPr>
+      </w:pPr>
+      <w:r>
+        <w:t>2.1: Định nghĩa biến alertShow để qui định lúc nào thì hiển thị, lúc nào không hiển thị.</w:t>
+      </w:r>
+    </w:p>
+    <w:p>
+      <w:pPr>
+        <w:pStyle w:val="ListParagraph"/>
+        <w:numPr>
+          <w:ilvl w:val="5"/>
+          <w:numId w:val="1"/>
+        </w:numPr>
+        <w:rPr>
+          <w:b/>
+        </w:rPr>
+      </w:pPr>
+      <w:r>
+        <w:rPr>
+          <w:b/>
+          <w:noProof/>
+        </w:rPr>
+        <w:t xml:space="preserve"> </w:t>
+      </w:r>
+      <w:r>
+        <w:rPr>
+          <w:b/>
+          <w:noProof/>
+        </w:rPr>
+        <w:drawing>
+          <wp:inline distT="0" distB="0" distL="0" distR="0" wp14:anchorId="550255D5" wp14:editId="55A3BD5F">
+            <wp:extent cx="3491078" cy="1682750"/>
+            <wp:effectExtent l="0" t="0" r="0" b="0"/>
+            <wp:docPr id="32" name="Picture 32"/>
+            <wp:cNvGraphicFramePr>
+              <a:graphicFrameLocks xmlns:a="http://schemas.openxmlformats.org/drawingml/2006/main" noChangeAspect="1"/>
+            </wp:cNvGraphicFramePr>
+            <a:graphic xmlns:a="http://schemas.openxmlformats.org/drawingml/2006/main">
+              <a:graphicData uri="http://schemas.openxmlformats.org/drawingml/2006/picture">
+                <pic:pic xmlns:pic="http://schemas.openxmlformats.org/drawingml/2006/picture">
+                  <pic:nvPicPr>
+                    <pic:cNvPr id="0" name="9786682.tmp"/>
+                    <pic:cNvPicPr/>
+                  </pic:nvPicPr>
+                  <pic:blipFill>
+                    <a:blip r:embed="rId54">
+                      <a:extLst>
+                        <a:ext uri="{28A0092B-C50C-407E-A947-70E740481C1C}">
+                          <a14:useLocalDpi xmlns:a14="http://schemas.microsoft.com/office/drawing/2010/main" val="0"/>
+                        </a:ext>
+                      </a:extLst>
+                    </a:blip>
+                    <a:stretch>
+                      <a:fillRect/>
+                    </a:stretch>
+                  </pic:blipFill>
+                  <pic:spPr>
+                    <a:xfrm>
+                      <a:off x="0" y="0"/>
+                      <a:ext cx="3495044" cy="1684661"/>
+                    </a:xfrm>
+                    <a:prstGeom prst="rect">
+                      <a:avLst/>
+                    </a:prstGeom>
+                  </pic:spPr>
+                </pic:pic>
+              </a:graphicData>
+            </a:graphic>
+          </wp:inline>
+        </w:drawing>
+      </w:r>
+    </w:p>
+    <w:p>
+      <w:pPr>
+        <w:pStyle w:val="ListParagraph"/>
+        <w:numPr>
+          <w:ilvl w:val="5"/>
+          <w:numId w:val="1"/>
+        </w:numPr>
+        <w:rPr>
+          <w:b/>
+        </w:rPr>
+      </w:pPr>
+      <w:r>
+        <w:rPr>
+          <w:b/>
+          <w:noProof/>
+        </w:rPr>
+        <w:lastRenderedPageBreak/>
+        <w:drawing>
+          <wp:inline distT="0" distB="0" distL="0" distR="0" wp14:anchorId="1BCF370F" wp14:editId="77800958">
+            <wp:extent cx="3471042" cy="2470150"/>
+            <wp:effectExtent l="0" t="0" r="0" b="6350"/>
+            <wp:docPr id="33" name="Picture 33"/>
+            <wp:cNvGraphicFramePr>
+              <a:graphicFrameLocks xmlns:a="http://schemas.openxmlformats.org/drawingml/2006/main" noChangeAspect="1"/>
+            </wp:cNvGraphicFramePr>
+            <a:graphic xmlns:a="http://schemas.openxmlformats.org/drawingml/2006/main">
+              <a:graphicData uri="http://schemas.openxmlformats.org/drawingml/2006/picture">
+                <pic:pic xmlns:pic="http://schemas.openxmlformats.org/drawingml/2006/picture">
+                  <pic:nvPicPr>
+                    <pic:cNvPr id="0" name="978D6C3.tmp"/>
+                    <pic:cNvPicPr/>
+                  </pic:nvPicPr>
+                  <pic:blipFill>
+                    <a:blip r:embed="rId55">
+                      <a:extLst>
+                        <a:ext uri="{28A0092B-C50C-407E-A947-70E740481C1C}">
+                          <a14:useLocalDpi xmlns:a14="http://schemas.microsoft.com/office/drawing/2010/main" val="0"/>
+                        </a:ext>
+                      </a:extLst>
+                    </a:blip>
+                    <a:stretch>
+                      <a:fillRect/>
+                    </a:stretch>
+                  </pic:blipFill>
+                  <pic:spPr>
+                    <a:xfrm>
+                      <a:off x="0" y="0"/>
+                      <a:ext cx="3474535" cy="2472636"/>
+                    </a:xfrm>
+                    <a:prstGeom prst="rect">
+                      <a:avLst/>
+                    </a:prstGeom>
+                  </pic:spPr>
+                </pic:pic>
+              </a:graphicData>
+            </a:graphic>
+          </wp:inline>
+        </w:drawing>
+      </w:r>
+    </w:p>
+    <w:p>
+      <w:pPr>
+        <w:pStyle w:val="ListParagraph"/>
+        <w:numPr>
+          <w:ilvl w:val="5"/>
+          <w:numId w:val="1"/>
+        </w:numPr>
+        <w:rPr>
+          <w:b/>
+        </w:rPr>
+      </w:pPr>
+      <w:r>
+        <w:t>Định nghĩa</w:t>
+      </w:r>
+      <w:r>
+        <w:t xml:space="preserve"> 1 biến</w:t>
+      </w:r>
+      <w:r>
+        <w:t xml:space="preserve"> (alertShow)</w:t>
+      </w:r>
+      <w:r>
+        <w:t xml:space="preserve"> trong state để theo dõi tình trạng hiển thị của &lt;AlertInfo&gt; này(true</w:t>
+      </w:r>
+      <w:r>
+        <w:t xml:space="preserve">= = hiển thị </w:t>
+      </w:r>
+      <w:r>
+        <w:t>/false</w:t>
+      </w:r>
+      <w:r>
+        <w:t xml:space="preserve"> = biến mất </w:t>
+      </w:r>
+      <w:r>
+        <w:t>).</w:t>
+      </w:r>
+    </w:p>
+    <w:p>
+      <w:pPr>
+        <w:pStyle w:val="ListParagraph"/>
+        <w:numPr>
+          <w:ilvl w:val="5"/>
+          <w:numId w:val="1"/>
+        </w:numPr>
+        <w:rPr>
+          <w:b/>
+        </w:rPr>
+      </w:pPr>
+      <w:r>
+        <w:t>Kết nối &lt;AlertInfo&gt; với Store.&lt;AlertInfo&gt; nhận được state ‘alertShow’ từ store</w:t>
+      </w:r>
+      <w:r>
+        <w:t>.</w:t>
+      </w:r>
+    </w:p>
+    <w:p>
+      <w:pPr>
+        <w:pStyle w:val="ListParagraph"/>
+        <w:ind w:left="2160"/>
+      </w:pPr>
+    </w:p>
+    <w:p>
+      <w:pPr>
+        <w:pStyle w:val="ListParagraph"/>
+        <w:numPr>
+          <w:ilvl w:val="4"/>
+          <w:numId w:val="1"/>
+        </w:numPr>
+        <w:rPr>
+          <w:b/>
+        </w:rPr>
+      </w:pPr>
+      <w:r>
+        <w:t>2.2: chức năng: Sửa xong thì thông báo, xóa xong thì thông báo</w:t>
+      </w:r>
+    </w:p>
+    <w:p>
+      <w:pPr>
+        <w:pStyle w:val="ListParagraph"/>
+        <w:numPr>
+          <w:ilvl w:val="5"/>
+          <w:numId w:val="1"/>
+        </w:numPr>
+        <w:rPr>
+          <w:b/>
+        </w:rPr>
+      </w:pPr>
+      <w:r>
+        <w:t xml:space="preserve">How: </w:t>
+      </w:r>
+    </w:p>
+    <w:p>
+      <w:pPr>
+        <w:pStyle w:val="ListParagraph"/>
+        <w:numPr>
+          <w:ilvl w:val="6"/>
+          <w:numId w:val="1"/>
+        </w:numPr>
+        <w:rPr>
+          <w:b/>
+        </w:rPr>
+      </w:pPr>
+      <w:r>
+        <w:rPr>
+          <w:b/>
+          <w:noProof/>
+        </w:rPr>
+        <w:drawing>
+          <wp:inline distT="0" distB="0" distL="0" distR="0">
+            <wp:extent cx="3784178" cy="1606550"/>
+            <wp:effectExtent l="0" t="0" r="6985" b="0"/>
+            <wp:docPr id="34" name="Picture 34"/>
+            <wp:cNvGraphicFramePr>
+              <a:graphicFrameLocks xmlns:a="http://schemas.openxmlformats.org/drawingml/2006/main" noChangeAspect="1"/>
+            </wp:cNvGraphicFramePr>
+            <a:graphic xmlns:a="http://schemas.openxmlformats.org/drawingml/2006/main">
+              <a:graphicData uri="http://schemas.openxmlformats.org/drawingml/2006/picture">
+                <pic:pic xmlns:pic="http://schemas.openxmlformats.org/drawingml/2006/picture">
+                  <pic:nvPicPr>
+                    <pic:cNvPr id="0" name="978EA54.tmp"/>
+                    <pic:cNvPicPr/>
+                  </pic:nvPicPr>
+                  <pic:blipFill>
+                    <a:blip r:embed="rId56">
+                      <a:extLst>
+                        <a:ext uri="{28A0092B-C50C-407E-A947-70E740481C1C}">
+                          <a14:useLocalDpi xmlns:a14="http://schemas.microsoft.com/office/drawing/2010/main" val="0"/>
+                        </a:ext>
+                      </a:extLst>
+                    </a:blip>
+                    <a:stretch>
+                      <a:fillRect/>
+                    </a:stretch>
+                  </pic:blipFill>
+                  <pic:spPr>
+                    <a:xfrm>
+                      <a:off x="0" y="0"/>
+                      <a:ext cx="3784707" cy="1606775"/>
+                    </a:xfrm>
+                    <a:prstGeom prst="rect">
+                      <a:avLst/>
+                    </a:prstGeom>
+                  </pic:spPr>
+                </pic:pic>
+              </a:graphicData>
+            </a:graphic>
+          </wp:inline>
+        </w:drawing>
+      </w:r>
+    </w:p>
+    <w:p>
+      <w:pPr>
+        <w:pStyle w:val="ListParagraph"/>
+        <w:numPr>
+          <w:ilvl w:val="6"/>
+          <w:numId w:val="1"/>
+        </w:numPr>
+        <w:rPr>
+          <w:b/>
+        </w:rPr>
+      </w:pPr>
+      <w:r>
+        <w:rPr>
+          <w:b/>
+          <w:noProof/>
+        </w:rPr>
+        <w:drawing>
+          <wp:inline distT="0" distB="0" distL="0" distR="0">
+            <wp:extent cx="3784600" cy="1474520"/>
+            <wp:effectExtent l="0" t="0" r="6350" b="0"/>
+            <wp:docPr id="40" name="Picture 40"/>
+            <wp:cNvGraphicFramePr>
+              <a:graphicFrameLocks xmlns:a="http://schemas.openxmlformats.org/drawingml/2006/main" noChangeAspect="1"/>
+            </wp:cNvGraphicFramePr>
+            <a:graphic xmlns:a="http://schemas.openxmlformats.org/drawingml/2006/main">
+              <a:graphicData uri="http://schemas.openxmlformats.org/drawingml/2006/picture">
+                <pic:pic xmlns:pic="http://schemas.openxmlformats.org/drawingml/2006/picture">
+                  <pic:nvPicPr>
+                    <pic:cNvPr id="0" name="978CDC0.tmp"/>
+                    <pic:cNvPicPr/>
+                  </pic:nvPicPr>
+                  <pic:blipFill>
+                    <a:blip r:embed="rId57">
+                      <a:extLst>
+                        <a:ext uri="{28A0092B-C50C-407E-A947-70E740481C1C}">
+                          <a14:useLocalDpi xmlns:a14="http://schemas.microsoft.com/office/drawing/2010/main" val="0"/>
+                        </a:ext>
+                      </a:extLst>
+                    </a:blip>
+                    <a:stretch>
+                      <a:fillRect/>
+                    </a:stretch>
+                  </pic:blipFill>
+                  <pic:spPr>
+                    <a:xfrm>
+                      <a:off x="0" y="0"/>
+                      <a:ext cx="3786636" cy="1475313"/>
+                    </a:xfrm>
+                    <a:prstGeom prst="rect">
+                      <a:avLst/>
+                    </a:prstGeom>
+                  </pic:spPr>
+                </pic:pic>
+              </a:graphicData>
+            </a:graphic>
+          </wp:inline>
+        </w:drawing>
+      </w:r>
+    </w:p>
+    <w:p>
+      <w:pPr>
+        <w:pStyle w:val="ListParagraph"/>
+        <w:numPr>
+          <w:ilvl w:val="6"/>
+          <w:numId w:val="1"/>
+        </w:numPr>
+        <w:rPr>
+          <w:b/>
+        </w:rPr>
+      </w:pPr>
+      <w:r>
+        <w:rPr>
+          <w:b/>
+          <w:noProof/>
+        </w:rPr>
+        <w:drawing>
+          <wp:inline distT="0" distB="0" distL="0" distR="0">
+            <wp:extent cx="3784600" cy="1459124"/>
+            <wp:effectExtent l="0" t="0" r="6350" b="8255"/>
+            <wp:docPr id="44" name="Picture 44"/>
+            <wp:cNvGraphicFramePr>
+              <a:graphicFrameLocks xmlns:a="http://schemas.openxmlformats.org/drawingml/2006/main" noChangeAspect="1"/>
+            </wp:cNvGraphicFramePr>
+            <a:graphic xmlns:a="http://schemas.openxmlformats.org/drawingml/2006/main">
+              <a:graphicData uri="http://schemas.openxmlformats.org/drawingml/2006/picture">
+                <pic:pic xmlns:pic="http://schemas.openxmlformats.org/drawingml/2006/picture">
+                  <pic:nvPicPr>
+                    <pic:cNvPr id="0" name="9785171.tmp"/>
+                    <pic:cNvPicPr/>
+                  </pic:nvPicPr>
+                  <pic:blipFill>
+                    <a:blip r:embed="rId58">
+                      <a:extLst>
+                        <a:ext uri="{28A0092B-C50C-407E-A947-70E740481C1C}">
+                          <a14:useLocalDpi xmlns:a14="http://schemas.microsoft.com/office/drawing/2010/main" val="0"/>
+                        </a:ext>
+                      </a:extLst>
+                    </a:blip>
+                    <a:stretch>
+                      <a:fillRect/>
+                    </a:stretch>
+                  </pic:blipFill>
+                  <pic:spPr>
+                    <a:xfrm>
+                      <a:off x="0" y="0"/>
+                      <a:ext cx="3788131" cy="1460485"/>
+                    </a:xfrm>
+                    <a:prstGeom prst="rect">
+                      <a:avLst/>
+                    </a:prstGeom>
+                  </pic:spPr>
+                </pic:pic>
+              </a:graphicData>
+            </a:graphic>
+          </wp:inline>
+        </w:drawing>
+      </w:r>
+    </w:p>
+    <w:p>
+      <w:pPr>
+        <w:pStyle w:val="ListParagraph"/>
+        <w:numPr>
+          <w:ilvl w:val="6"/>
+          <w:numId w:val="1"/>
+        </w:numPr>
+        <w:rPr>
+          <w:b/>
+        </w:rPr>
+      </w:pPr>
+      <w:r>
+        <w:t>T</w:t>
+      </w:r>
+      <w:r>
+        <w:t>hay đổi state ‘alertShow’ trong store =&gt; thông báo sẽ hiển thị hoặc không hiển thị</w:t>
+      </w:r>
+      <w:r>
+        <w:t xml:space="preserve"> ra</w:t>
+      </w:r>
+      <w:r>
+        <w:t>.</w:t>
+      </w:r>
+      <w:r>
+        <w:t xml:space="preserve">Phải có action tương ứng để thay đổi state. </w:t>
+      </w:r>
+    </w:p>
+    <w:p>
+      <w:pPr>
+        <w:pStyle w:val="ListParagraph"/>
+        <w:numPr>
+          <w:ilvl w:val="6"/>
+          <w:numId w:val="1"/>
+        </w:numPr>
+        <w:rPr>
+          <w:b/>
+        </w:rPr>
+      </w:pPr>
+      <w:r>
+        <w:t>Định nghĩa 2 action “ALERT_ON” và “ALERT_OFF”</w:t>
+      </w:r>
+    </w:p>
+    <w:p>
+      <w:pPr>
+        <w:pStyle w:val="ListParagraph"/>
+        <w:ind w:left="2880"/>
+        <w:rPr>
+          <w:b/>
+        </w:rPr>
+      </w:pPr>
+    </w:p>
+    <w:p>
+      <w:pPr>
+        <w:pStyle w:val="ListParagraph"/>
+        <w:ind w:left="2880"/>
+        <w:rPr>
+          <w:b/>
+        </w:rPr>
+      </w:pPr>
+    </w:p>
+    <w:p>
+      <w:pPr>
+        <w:pStyle w:val="ListParagraph"/>
+        <w:numPr>
+          <w:ilvl w:val="5"/>
+          <w:numId w:val="1"/>
+        </w:numPr>
+        <w:rPr>
+          <w:b/>
+        </w:rPr>
+      </w:pPr>
+      <w:r>
+        <w:rPr>
+          <w:b/>
+        </w:rPr>
+        <w:lastRenderedPageBreak/>
+        <w:t xml:space="preserve">Chức năng: </w:t>
+      </w:r>
+      <w:r>
+        <w:t>Bảng Alert thông báo tự động tắt</w:t>
+      </w:r>
+      <w:r>
+        <w:t xml:space="preserve"> hoặc ấn nút X để tắt</w:t>
+      </w:r>
+      <w:r>
+        <w:t>:</w:t>
+      </w:r>
+    </w:p>
+    <w:p>
+      <w:pPr>
+        <w:pStyle w:val="ListParagraph"/>
+        <w:numPr>
+          <w:ilvl w:val="6"/>
+          <w:numId w:val="1"/>
+        </w:numPr>
+        <w:rPr>
+          <w:b/>
+        </w:rPr>
+      </w:pPr>
+      <w:r>
+        <w:rPr>
+          <w:b/>
+          <w:noProof/>
+        </w:rPr>
+        <w:drawing>
+          <wp:inline distT="0" distB="0" distL="0" distR="0">
+            <wp:extent cx="4234125" cy="755650"/>
+            <wp:effectExtent l="0" t="0" r="0" b="6350"/>
+            <wp:docPr id="48" name="Picture 48"/>
+            <wp:cNvGraphicFramePr>
+              <a:graphicFrameLocks xmlns:a="http://schemas.openxmlformats.org/drawingml/2006/main" noChangeAspect="1"/>
+            </wp:cNvGraphicFramePr>
+            <a:graphic xmlns:a="http://schemas.openxmlformats.org/drawingml/2006/main">
+              <a:graphicData uri="http://schemas.openxmlformats.org/drawingml/2006/picture">
+                <pic:pic xmlns:pic="http://schemas.openxmlformats.org/drawingml/2006/picture">
+                  <pic:nvPicPr>
+                    <pic:cNvPr id="0" name="9785826.tmp"/>
+                    <pic:cNvPicPr/>
+                  </pic:nvPicPr>
+                  <pic:blipFill>
+                    <a:blip r:embed="rId59">
+                      <a:extLst>
+                        <a:ext uri="{28A0092B-C50C-407E-A947-70E740481C1C}">
+                          <a14:useLocalDpi xmlns:a14="http://schemas.microsoft.com/office/drawing/2010/main" val="0"/>
+                        </a:ext>
+                      </a:extLst>
+                    </a:blip>
+                    <a:stretch>
+                      <a:fillRect/>
+                    </a:stretch>
+                  </pic:blipFill>
+                  <pic:spPr>
+                    <a:xfrm>
+                      <a:off x="0" y="0"/>
+                      <a:ext cx="4262448" cy="760705"/>
+                    </a:xfrm>
+                    <a:prstGeom prst="rect">
+                      <a:avLst/>
+                    </a:prstGeom>
+                  </pic:spPr>
+                </pic:pic>
+              </a:graphicData>
+            </a:graphic>
+          </wp:inline>
+        </w:drawing>
+      </w:r>
+    </w:p>
+    <w:p>
+      <w:pPr>
+        <w:pStyle w:val="ListParagraph"/>
+        <w:numPr>
+          <w:ilvl w:val="6"/>
+          <w:numId w:val="1"/>
+        </w:numPr>
+        <w:rPr>
+          <w:b/>
+        </w:rPr>
+      </w:pPr>
+      <w:r>
+        <w:rPr>
+          <w:b/>
+          <w:noProof/>
+        </w:rPr>
+        <w:drawing>
+          <wp:inline distT="0" distB="0" distL="0" distR="0">
+            <wp:extent cx="4231477" cy="1797050"/>
+            <wp:effectExtent l="0" t="0" r="0" b="0"/>
+            <wp:docPr id="49" name="Picture 49"/>
+            <wp:cNvGraphicFramePr>
+              <a:graphicFrameLocks xmlns:a="http://schemas.openxmlformats.org/drawingml/2006/main" noChangeAspect="1"/>
+            </wp:cNvGraphicFramePr>
+            <a:graphic xmlns:a="http://schemas.openxmlformats.org/drawingml/2006/main">
+              <a:graphicData uri="http://schemas.openxmlformats.org/drawingml/2006/picture">
+                <pic:pic xmlns:pic="http://schemas.openxmlformats.org/drawingml/2006/picture">
+                  <pic:nvPicPr>
+                    <pic:cNvPr id="0" name="978AF0D.tmp"/>
+                    <pic:cNvPicPr/>
+                  </pic:nvPicPr>
+                  <pic:blipFill>
+                    <a:blip r:embed="rId60">
+                      <a:extLst>
+                        <a:ext uri="{28A0092B-C50C-407E-A947-70E740481C1C}">
+                          <a14:useLocalDpi xmlns:a14="http://schemas.microsoft.com/office/drawing/2010/main" val="0"/>
+                        </a:ext>
+                      </a:extLst>
+                    </a:blip>
+                    <a:stretch>
+                      <a:fillRect/>
+                    </a:stretch>
+                  </pic:blipFill>
+                  <pic:spPr>
+                    <a:xfrm>
+                      <a:off x="0" y="0"/>
+                      <a:ext cx="4239029" cy="1800257"/>
+                    </a:xfrm>
+                    <a:prstGeom prst="rect">
+                      <a:avLst/>
+                    </a:prstGeom>
+                  </pic:spPr>
+                </pic:pic>
+              </a:graphicData>
+            </a:graphic>
+          </wp:inline>
+        </w:drawing>
+      </w:r>
+    </w:p>
+    <w:p>
+      <w:pPr>
+        <w:pStyle w:val="ListParagraph"/>
+        <w:numPr>
+          <w:ilvl w:val="6"/>
+          <w:numId w:val="1"/>
+        </w:numPr>
+        <w:rPr>
+          <w:b/>
+        </w:rPr>
+      </w:pPr>
+      <w:r>
+        <w:rPr>
+          <w:b/>
+          <w:noProof/>
+        </w:rPr>
+        <w:drawing>
+          <wp:inline distT="0" distB="0" distL="0" distR="0">
+            <wp:extent cx="4229100" cy="1370464"/>
+            <wp:effectExtent l="0" t="0" r="0" b="1270"/>
+            <wp:docPr id="50" name="Picture 50"/>
+            <wp:cNvGraphicFramePr>
+              <a:graphicFrameLocks xmlns:a="http://schemas.openxmlformats.org/drawingml/2006/main" noChangeAspect="1"/>
+            </wp:cNvGraphicFramePr>
+            <a:graphic xmlns:a="http://schemas.openxmlformats.org/drawingml/2006/main">
+              <a:graphicData uri="http://schemas.openxmlformats.org/drawingml/2006/picture">
+                <pic:pic xmlns:pic="http://schemas.openxmlformats.org/drawingml/2006/picture">
+                  <pic:nvPicPr>
+                    <pic:cNvPr id="0" name="978FDE9.tmp"/>
+                    <pic:cNvPicPr/>
+                  </pic:nvPicPr>
+                  <pic:blipFill>
+                    <a:blip r:embed="rId61">
+                      <a:extLst>
+                        <a:ext uri="{28A0092B-C50C-407E-A947-70E740481C1C}">
+                          <a14:useLocalDpi xmlns:a14="http://schemas.microsoft.com/office/drawing/2010/main" val="0"/>
+                        </a:ext>
+                      </a:extLst>
+                    </a:blip>
+                    <a:stretch>
+                      <a:fillRect/>
+                    </a:stretch>
+                  </pic:blipFill>
+                  <pic:spPr>
+                    <a:xfrm>
+                      <a:off x="0" y="0"/>
+                      <a:ext cx="4241307" cy="1374420"/>
+                    </a:xfrm>
+                    <a:prstGeom prst="rect">
+                      <a:avLst/>
+                    </a:prstGeom>
+                  </pic:spPr>
+                </pic:pic>
+              </a:graphicData>
+            </a:graphic>
+          </wp:inline>
+        </w:drawing>
+      </w:r>
+    </w:p>
+    <w:p>
+      <w:pPr>
+        <w:pStyle w:val="ListParagraph"/>
+        <w:numPr>
+          <w:ilvl w:val="6"/>
+          <w:numId w:val="1"/>
+        </w:numPr>
+        <w:rPr>
+          <w:b/>
+        </w:rPr>
+      </w:pPr>
+      <w:r>
+        <w:rPr>
+          <w:b/>
+        </w:rPr>
+        <w:t xml:space="preserve">Sau </w:t>
+      </w:r>
+      <w:r>
+        <w:t>3s ( của hàm timeout()) thì sẽ chạy hàm nằm trong sử kiện onDismiss</w:t>
+      </w:r>
+    </w:p>
+    <w:p>
+      <w:pPr>
+        <w:pStyle w:val="ListParagraph"/>
+        <w:numPr>
+          <w:ilvl w:val="6"/>
+          <w:numId w:val="1"/>
+        </w:numPr>
+        <w:rPr>
+          <w:b/>
+        </w:rPr>
+      </w:pPr>
+      <w:r>
+        <w:t>Nghĩa là sau 3s sẽ chạy hàm handleDismis(). Mình có thể tự định nghĩa hàm handleDismis() tùy ứng để chỉnh hiệu ứ</w:t>
+      </w:r>
+      <w:r>
+        <w:t>ng tắt thông báo.</w:t>
+      </w:r>
+    </w:p>
+    <w:p>
+      <w:pPr>
+        <w:pStyle w:val="ListParagraph"/>
+        <w:numPr>
+          <w:ilvl w:val="5"/>
+          <w:numId w:val="1"/>
+        </w:numPr>
+        <w:rPr>
+          <w:b/>
+        </w:rPr>
+      </w:pPr>
+      <w:r>
+        <w:t>Chức năng: truyền tham số, nội dung vào Alert thông qua State</w:t>
+      </w:r>
+      <w:r>
+        <w:t>:</w:t>
+      </w:r>
+    </w:p>
+    <w:p>
+      <w:pPr>
+        <w:pStyle w:val="ListParagraph"/>
+        <w:numPr>
+          <w:ilvl w:val="6"/>
+          <w:numId w:val="1"/>
+        </w:numPr>
+        <w:rPr>
+          <w:b/>
+        </w:rPr>
+      </w:pPr>
+      <w:r>
+        <w:rPr>
+          <w:b/>
+          <w:noProof/>
+        </w:rPr>
+        <w:drawing>
+          <wp:inline distT="0" distB="0" distL="0" distR="0">
+            <wp:extent cx="3975100" cy="953811"/>
+            <wp:effectExtent l="0" t="0" r="6350" b="0"/>
+            <wp:docPr id="51" name="Picture 51"/>
+            <wp:cNvGraphicFramePr>
+              <a:graphicFrameLocks xmlns:a="http://schemas.openxmlformats.org/drawingml/2006/main" noChangeAspect="1"/>
+            </wp:cNvGraphicFramePr>
+            <a:graphic xmlns:a="http://schemas.openxmlformats.org/drawingml/2006/main">
+              <a:graphicData uri="http://schemas.openxmlformats.org/drawingml/2006/picture">
+                <pic:pic xmlns:pic="http://schemas.openxmlformats.org/drawingml/2006/picture">
+                  <pic:nvPicPr>
+                    <pic:cNvPr id="0" name="978DC59.tmp"/>
+                    <pic:cNvPicPr/>
+                  </pic:nvPicPr>
+                  <pic:blipFill>
+                    <a:blip r:embed="rId62">
+                      <a:extLst>
+                        <a:ext uri="{28A0092B-C50C-407E-A947-70E740481C1C}">
+                          <a14:useLocalDpi xmlns:a14="http://schemas.microsoft.com/office/drawing/2010/main" val="0"/>
+                        </a:ext>
+                      </a:extLst>
+                    </a:blip>
+                    <a:stretch>
+                      <a:fillRect/>
+                    </a:stretch>
+                  </pic:blipFill>
+                  <pic:spPr>
+                    <a:xfrm>
+                      <a:off x="0" y="0"/>
+                      <a:ext cx="3993062" cy="958121"/>
+                    </a:xfrm>
+                    <a:prstGeom prst="rect">
+                      <a:avLst/>
+                    </a:prstGeom>
+                  </pic:spPr>
+                </pic:pic>
+              </a:graphicData>
+            </a:graphic>
+          </wp:inline>
+        </w:drawing>
+      </w:r>
+    </w:p>
+    <w:p>
+      <w:pPr>
+        <w:pStyle w:val="ListParagraph"/>
+        <w:numPr>
+          <w:ilvl w:val="6"/>
+          <w:numId w:val="1"/>
+        </w:numPr>
+        <w:rPr>
+          <w:b/>
+        </w:rPr>
+      </w:pPr>
+      <w:r>
+        <w:rPr>
+          <w:b/>
+          <w:noProof/>
+        </w:rPr>
+        <w:drawing>
+          <wp:inline distT="0" distB="0" distL="0" distR="0">
+            <wp:extent cx="3978653" cy="2133600"/>
+            <wp:effectExtent l="0" t="0" r="3175" b="0"/>
+            <wp:docPr id="52" name="Picture 52"/>
+            <wp:cNvGraphicFramePr>
+              <a:graphicFrameLocks xmlns:a="http://schemas.openxmlformats.org/drawingml/2006/main" noChangeAspect="1"/>
+            </wp:cNvGraphicFramePr>
+            <a:graphic xmlns:a="http://schemas.openxmlformats.org/drawingml/2006/main">
+              <a:graphicData uri="http://schemas.openxmlformats.org/drawingml/2006/picture">
+                <pic:pic xmlns:pic="http://schemas.openxmlformats.org/drawingml/2006/picture">
+                  <pic:nvPicPr>
+                    <pic:cNvPr id="0" name="9785772.tmp"/>
+                    <pic:cNvPicPr/>
+                  </pic:nvPicPr>
+                  <pic:blipFill>
+                    <a:blip r:embed="rId63">
+                      <a:extLst>
+                        <a:ext uri="{28A0092B-C50C-407E-A947-70E740481C1C}">
+                          <a14:useLocalDpi xmlns:a14="http://schemas.microsoft.com/office/drawing/2010/main" val="0"/>
+                        </a:ext>
+                      </a:extLst>
+                    </a:blip>
+                    <a:stretch>
+                      <a:fillRect/>
+                    </a:stretch>
+                  </pic:blipFill>
+                  <pic:spPr>
+                    <a:xfrm>
+                      <a:off x="0" y="0"/>
+                      <a:ext cx="3978653" cy="2133600"/>
+                    </a:xfrm>
+                    <a:prstGeom prst="rect">
+                      <a:avLst/>
+                    </a:prstGeom>
+                  </pic:spPr>
+                </pic:pic>
+              </a:graphicData>
+            </a:graphic>
+          </wp:inline>
+        </w:drawing>
+      </w:r>
+    </w:p>
+    <w:p>
+      <w:pPr>
+        <w:pStyle w:val="ListParagraph"/>
+        <w:numPr>
+          <w:ilvl w:val="6"/>
+          <w:numId w:val="1"/>
+        </w:numPr>
+        <w:rPr>
+          <w:b/>
+        </w:rPr>
+      </w:pPr>
+      <w:r>
+        <w:rPr>
+          <w:b/>
+          <w:noProof/>
+        </w:rPr>
+        <w:drawing>
+          <wp:inline distT="0" distB="0" distL="0" distR="0">
+            <wp:extent cx="3982424" cy="958850"/>
+            <wp:effectExtent l="0" t="0" r="0" b="0"/>
+            <wp:docPr id="53" name="Picture 53"/>
+            <wp:cNvGraphicFramePr>
+              <a:graphicFrameLocks xmlns:a="http://schemas.openxmlformats.org/drawingml/2006/main" noChangeAspect="1"/>
+            </wp:cNvGraphicFramePr>
+            <a:graphic xmlns:a="http://schemas.openxmlformats.org/drawingml/2006/main">
+              <a:graphicData uri="http://schemas.openxmlformats.org/drawingml/2006/picture">
+                <pic:pic xmlns:pic="http://schemas.openxmlformats.org/drawingml/2006/picture">
+                  <pic:nvPicPr>
+                    <pic:cNvPr id="0" name="9781F15.tmp"/>
+                    <pic:cNvPicPr/>
+                  </pic:nvPicPr>
+                  <pic:blipFill>
+                    <a:blip r:embed="rId64">
+                      <a:extLst>
+                        <a:ext uri="{28A0092B-C50C-407E-A947-70E740481C1C}">
+                          <a14:useLocalDpi xmlns:a14="http://schemas.microsoft.com/office/drawing/2010/main" val="0"/>
+                        </a:ext>
+                      </a:extLst>
+                    </a:blip>
+                    <a:stretch>
+                      <a:fillRect/>
+                    </a:stretch>
+                  </pic:blipFill>
+                  <pic:spPr>
+                    <a:xfrm>
+                      <a:off x="0" y="0"/>
+                      <a:ext cx="4000736" cy="963259"/>
+                    </a:xfrm>
+                    <a:prstGeom prst="rect">
+                      <a:avLst/>
+                    </a:prstGeom>
+                  </pic:spPr>
+                </pic:pic>
+              </a:graphicData>
+            </a:graphic>
+          </wp:inline>
+        </w:drawing>
+      </w:r>
+    </w:p>
+    <w:p>
+      <w:pPr>
+        <w:pStyle w:val="ListParagraph"/>
+        <w:numPr>
+          <w:ilvl w:val="6"/>
+          <w:numId w:val="1"/>
+        </w:numPr>
+        <w:rPr>
+          <w:b/>
+        </w:rPr>
+      </w:pPr>
+      <w:r>
+        <w:rPr>
+          <w:b/>
+          <w:noProof/>
+        </w:rPr>
+        <w:lastRenderedPageBreak/>
+        <w:drawing>
+          <wp:inline distT="0" distB="0" distL="0" distR="0">
+            <wp:extent cx="3949700" cy="259994"/>
+            <wp:effectExtent l="0" t="0" r="0" b="6985"/>
+            <wp:docPr id="54" name="Picture 54"/>
+            <wp:cNvGraphicFramePr>
+              <a:graphicFrameLocks xmlns:a="http://schemas.openxmlformats.org/drawingml/2006/main" noChangeAspect="1"/>
+            </wp:cNvGraphicFramePr>
+            <a:graphic xmlns:a="http://schemas.openxmlformats.org/drawingml/2006/main">
+              <a:graphicData uri="http://schemas.openxmlformats.org/drawingml/2006/picture">
+                <pic:pic xmlns:pic="http://schemas.openxmlformats.org/drawingml/2006/picture">
+                  <pic:nvPicPr>
+                    <pic:cNvPr id="0" name="978AE5A.tmp"/>
+                    <pic:cNvPicPr/>
+                  </pic:nvPicPr>
+                  <pic:blipFill>
+                    <a:blip r:embed="rId65">
+                      <a:extLst>
+                        <a:ext uri="{28A0092B-C50C-407E-A947-70E740481C1C}">
+                          <a14:useLocalDpi xmlns:a14="http://schemas.microsoft.com/office/drawing/2010/main" val="0"/>
+                        </a:ext>
+                      </a:extLst>
+                    </a:blip>
+                    <a:stretch>
+                      <a:fillRect/>
+                    </a:stretch>
+                  </pic:blipFill>
+                  <pic:spPr>
+                    <a:xfrm>
+                      <a:off x="0" y="0"/>
+                      <a:ext cx="3980605" cy="262028"/>
+                    </a:xfrm>
+                    <a:prstGeom prst="rect">
+                      <a:avLst/>
+                    </a:prstGeom>
+                  </pic:spPr>
+                </pic:pic>
+              </a:graphicData>
+            </a:graphic>
+          </wp:inline>
+        </w:drawing>
+      </w:r>
+    </w:p>
+    <w:p>
+      <w:pPr>
+        <w:pStyle w:val="ListParagraph"/>
+        <w:numPr>
+          <w:ilvl w:val="6"/>
+          <w:numId w:val="1"/>
+        </w:numPr>
+        <w:rPr>
+          <w:b/>
+        </w:rPr>
+      </w:pPr>
+      <w:r>
+        <w:rPr>
+          <w:b/>
+          <w:noProof/>
+        </w:rPr>
+        <w:drawing>
+          <wp:inline distT="0" distB="0" distL="0" distR="0">
+            <wp:extent cx="3949700" cy="1144086"/>
+            <wp:effectExtent l="0" t="0" r="0" b="0"/>
+            <wp:docPr id="55" name="Picture 55"/>
+            <wp:cNvGraphicFramePr>
+              <a:graphicFrameLocks xmlns:a="http://schemas.openxmlformats.org/drawingml/2006/main" noChangeAspect="1"/>
+            </wp:cNvGraphicFramePr>
+            <a:graphic xmlns:a="http://schemas.openxmlformats.org/drawingml/2006/main">
+              <a:graphicData uri="http://schemas.openxmlformats.org/drawingml/2006/picture">
+                <pic:pic xmlns:pic="http://schemas.openxmlformats.org/drawingml/2006/picture">
+                  <pic:nvPicPr>
+                    <pic:cNvPr id="0" name="97833EE.tmp"/>
+                    <pic:cNvPicPr/>
+                  </pic:nvPicPr>
+                  <pic:blipFill>
+                    <a:blip r:embed="rId66">
+                      <a:extLst>
+                        <a:ext uri="{28A0092B-C50C-407E-A947-70E740481C1C}">
+                          <a14:useLocalDpi xmlns:a14="http://schemas.microsoft.com/office/drawing/2010/main" val="0"/>
+                        </a:ext>
+                      </a:extLst>
+                    </a:blip>
+                    <a:stretch>
+                      <a:fillRect/>
+                    </a:stretch>
+                  </pic:blipFill>
+                  <pic:spPr>
+                    <a:xfrm>
+                      <a:off x="0" y="0"/>
+                      <a:ext cx="3956116" cy="1145945"/>
+                    </a:xfrm>
+                    <a:prstGeom prst="rect">
+                      <a:avLst/>
+                    </a:prstGeom>
+                  </pic:spPr>
+                </pic:pic>
+              </a:graphicData>
+            </a:graphic>
+          </wp:inline>
+        </w:drawing>
+      </w:r>
+    </w:p>
+    <w:p>
+      <w:pPr>
+        <w:pStyle w:val="ListParagraph"/>
+        <w:numPr>
+          <w:ilvl w:val="6"/>
+          <w:numId w:val="1"/>
+        </w:numPr>
+        <w:rPr>
+          <w:b/>
+        </w:rPr>
+      </w:pPr>
+      <w:r>
+        <w:t>Định nghĩa state ‘alertContent’</w:t>
+      </w:r>
+      <w:r>
+        <w:t xml:space="preserve"> ở store</w:t>
+      </w:r>
+      <w:r>
+        <w:t xml:space="preserve"> để lưu tạm thời nội dung thông báo.</w:t>
+      </w:r>
+    </w:p>
+    <w:p>
+      <w:pPr>
+        <w:pStyle w:val="ListParagraph"/>
+        <w:numPr>
+          <w:ilvl w:val="6"/>
+          <w:numId w:val="1"/>
+        </w:numPr>
+        <w:rPr>
+          <w:b/>
+        </w:rPr>
+      </w:pPr>
+      <w:r>
+        <w:t>Khi gọi hàm AlertOn() thì truyền vào tham số alertContent</w:t>
+      </w:r>
+      <w:r>
+        <w:t xml:space="preserve"> để đưa tham số về store, rồi lưu vào state.</w:t>
+      </w:r>
+    </w:p>
+    <w:p>
+      <w:pPr>
+        <w:pStyle w:val="ListParagraph"/>
+        <w:numPr>
+          <w:ilvl w:val="6"/>
+          <w:numId w:val="1"/>
+        </w:numPr>
+        <w:rPr>
+          <w:b/>
+        </w:rPr>
+      </w:pPr>
+      <w:r>
+        <w:t xml:space="preserve">Sau có truyền state “alertContent” ấy </w:t>
+      </w:r>
+      <w:r>
+        <w:t xml:space="preserve">từ store </w:t>
+      </w:r>
+      <w:r>
+        <w:t>cho &lt;AlertInfo&gt;.</w:t>
+      </w:r>
+    </w:p>
+    <w:p>
+      <w:pPr>
+        <w:pStyle w:val="ListParagraph"/>
+        <w:numPr>
+          <w:ilvl w:val="1"/>
+          <w:numId w:val="1"/>
+        </w:numPr>
+        <w:rPr>
+          <w:b/>
+        </w:rPr>
+      </w:pPr>
+      <w:r>
+        <w:t>CÁC CHỨC NĂNG PHỤ KHÁC TỰ COI TRONG PROJECT</w:t>
+      </w:r>
+      <w:r>
+        <w:t>.</w:t>
       </w:r>
       <w:bookmarkStart w:id="0" w:name="_GoBack"/>
       <w:bookmarkEnd w:id="0"/>
@@ -3414,15 +5737,31 @@
     <w:p>
       <w:pPr>
         <w:pStyle w:val="ListParagraph"/>
-        <w:ind w:left="2880"/>
-        <w:rPr>
-          <w:b/>
-        </w:rPr>
-      </w:pPr>
-    </w:p>
-    <w:p>
-      <w:pPr>
-        <w:pStyle w:val="ListParagraph"/>
+        <w:numPr>
+          <w:ilvl w:val="1"/>
+          <w:numId w:val="1"/>
+        </w:numPr>
+        <w:rPr>
+          <w:b/>
+        </w:rPr>
+      </w:pPr>
+      <w:r>
+        <w:t>HẾT</w:t>
+      </w:r>
+      <w:r>
+        <w:t>.</w:t>
+      </w:r>
+    </w:p>
+    <w:p>
+      <w:pPr>
+        <w:pStyle w:val="ListParagraph"/>
+        <w:ind w:left="4320"/>
+      </w:pPr>
+    </w:p>
+    <w:p>
+      <w:pPr>
+        <w:pStyle w:val="ListParagraph"/>
+        <w:ind w:left="4320"/>
       </w:pPr>
     </w:p>
     <w:sectPr>
@@ -3795,6 +6134,65 @@
       <w:szCs w:val="16"/>
     </w:rPr>
   </w:style>
+  <w:style w:type="paragraph" w:styleId="HTMLPreformatted">
+    <w:name w:val="HTML Preformatted"/>
+    <w:basedOn w:val="Normal"/>
+    <w:link w:val="HTMLPreformattedChar"/>
+    <w:uiPriority w:val="99"/>
+    <w:unhideWhenUsed/>
+    <w:rsid w:val="007A03CD"/>
+    <w:pPr>
+      <w:tabs>
+        <w:tab w:val="left" w:pos="916"/>
+        <w:tab w:val="left" w:pos="1832"/>
+        <w:tab w:val="left" w:pos="2748"/>
+        <w:tab w:val="left" w:pos="3664"/>
+        <w:tab w:val="left" w:pos="4580"/>
+        <w:tab w:val="left" w:pos="5496"/>
+        <w:tab w:val="left" w:pos="6412"/>
+        <w:tab w:val="left" w:pos="7328"/>
+        <w:tab w:val="left" w:pos="8244"/>
+        <w:tab w:val="left" w:pos="9160"/>
+        <w:tab w:val="left" w:pos="10076"/>
+        <w:tab w:val="left" w:pos="10992"/>
+        <w:tab w:val="left" w:pos="11908"/>
+        <w:tab w:val="left" w:pos="12824"/>
+        <w:tab w:val="left" w:pos="13740"/>
+        <w:tab w:val="left" w:pos="14656"/>
+      </w:tabs>
+      <w:spacing w:after="0" w:line="240" w:lineRule="auto"/>
+    </w:pPr>
+    <w:rPr>
+      <w:rFonts w:ascii="Courier New" w:eastAsia="Times New Roman" w:hAnsi="Courier New" w:cs="Courier New"/>
+      <w:sz w:val="20"/>
+      <w:szCs w:val="20"/>
+    </w:rPr>
+  </w:style>
+  <w:style w:type="character" w:customStyle="1" w:styleId="HTMLPreformattedChar">
+    <w:name w:val="HTML Preformatted Char"/>
+    <w:basedOn w:val="DefaultParagraphFont"/>
+    <w:link w:val="HTMLPreformatted"/>
+    <w:uiPriority w:val="99"/>
+    <w:rsid w:val="007A03CD"/>
+    <w:rPr>
+      <w:rFonts w:ascii="Courier New" w:eastAsia="Times New Roman" w:hAnsi="Courier New" w:cs="Courier New"/>
+      <w:sz w:val="20"/>
+      <w:szCs w:val="20"/>
+    </w:rPr>
+  </w:style>
+  <w:style w:type="character" w:styleId="HTMLCode">
+    <w:name w:val="HTML Code"/>
+    <w:basedOn w:val="DefaultParagraphFont"/>
+    <w:uiPriority w:val="99"/>
+    <w:semiHidden/>
+    <w:unhideWhenUsed/>
+    <w:rsid w:val="007A03CD"/>
+    <w:rPr>
+      <w:rFonts w:ascii="Courier New" w:eastAsia="Times New Roman" w:hAnsi="Courier New" w:cs="Courier New"/>
+      <w:sz w:val="20"/>
+      <w:szCs w:val="20"/>
+    </w:rPr>
+  </w:style>
 </w:styles>
 </file>
 
@@ -4036,6 +6434,65 @@
       <w:rFonts w:ascii="Tahoma" w:hAnsi="Tahoma" w:cs="Tahoma"/>
       <w:sz w:val="16"/>
       <w:szCs w:val="16"/>
+    </w:rPr>
+  </w:style>
+  <w:style w:type="paragraph" w:styleId="HTMLPreformatted">
+    <w:name w:val="HTML Preformatted"/>
+    <w:basedOn w:val="Normal"/>
+    <w:link w:val="HTMLPreformattedChar"/>
+    <w:uiPriority w:val="99"/>
+    <w:unhideWhenUsed/>
+    <w:rsid w:val="007A03CD"/>
+    <w:pPr>
+      <w:tabs>
+        <w:tab w:val="left" w:pos="916"/>
+        <w:tab w:val="left" w:pos="1832"/>
+        <w:tab w:val="left" w:pos="2748"/>
+        <w:tab w:val="left" w:pos="3664"/>
+        <w:tab w:val="left" w:pos="4580"/>
+        <w:tab w:val="left" w:pos="5496"/>
+        <w:tab w:val="left" w:pos="6412"/>
+        <w:tab w:val="left" w:pos="7328"/>
+        <w:tab w:val="left" w:pos="8244"/>
+        <w:tab w:val="left" w:pos="9160"/>
+        <w:tab w:val="left" w:pos="10076"/>
+        <w:tab w:val="left" w:pos="10992"/>
+        <w:tab w:val="left" w:pos="11908"/>
+        <w:tab w:val="left" w:pos="12824"/>
+        <w:tab w:val="left" w:pos="13740"/>
+        <w:tab w:val="left" w:pos="14656"/>
+      </w:tabs>
+      <w:spacing w:after="0" w:line="240" w:lineRule="auto"/>
+    </w:pPr>
+    <w:rPr>
+      <w:rFonts w:ascii="Courier New" w:eastAsia="Times New Roman" w:hAnsi="Courier New" w:cs="Courier New"/>
+      <w:sz w:val="20"/>
+      <w:szCs w:val="20"/>
+    </w:rPr>
+  </w:style>
+  <w:style w:type="character" w:customStyle="1" w:styleId="HTMLPreformattedChar">
+    <w:name w:val="HTML Preformatted Char"/>
+    <w:basedOn w:val="DefaultParagraphFont"/>
+    <w:link w:val="HTMLPreformatted"/>
+    <w:uiPriority w:val="99"/>
+    <w:rsid w:val="007A03CD"/>
+    <w:rPr>
+      <w:rFonts w:ascii="Courier New" w:eastAsia="Times New Roman" w:hAnsi="Courier New" w:cs="Courier New"/>
+      <w:sz w:val="20"/>
+      <w:szCs w:val="20"/>
+    </w:rPr>
+  </w:style>
+  <w:style w:type="character" w:styleId="HTMLCode">
+    <w:name w:val="HTML Code"/>
+    <w:basedOn w:val="DefaultParagraphFont"/>
+    <w:uiPriority w:val="99"/>
+    <w:semiHidden/>
+    <w:unhideWhenUsed/>
+    <w:rsid w:val="007A03CD"/>
+    <w:rPr>
+      <w:rFonts w:ascii="Courier New" w:eastAsia="Times New Roman" w:hAnsi="Courier New" w:cs="Courier New"/>
+      <w:sz w:val="20"/>
+      <w:szCs w:val="20"/>
     </w:rPr>
   </w:style>
 </w:styles>
@@ -4331,7 +6788,7 @@
 </file>
 
 <file path=customXml/itemProps1.xml><?xml version="1.0" encoding="utf-8"?>
-<ds:datastoreItem xmlns:ds="http://schemas.openxmlformats.org/officeDocument/2006/customXml" ds:itemID="{13C76B8E-A3B4-4E4C-81F5-B4B5978AA4EE}">
+<ds:datastoreItem xmlns:ds="http://schemas.openxmlformats.org/officeDocument/2006/customXml" ds:itemID="{EDF02DC8-526F-49E8-8387-3C30D1DE4F03}">
   <ds:schemaRefs>
     <ds:schemaRef ds:uri="http://schemas.openxmlformats.org/officeDocument/2006/bibliography"/>
   </ds:schemaRefs>

</xml_diff>